<commit_message>
Inclusão dos códigos das telas
</commit_message>
<xml_diff>
--- a/Documentação (PDV) Mercadinhos.docx
+++ b/Documentação (PDV) Mercadinhos.docx
@@ -5,15 +5,8 @@
     <w:p>
       <w:pPr>
         <w:pStyle w:val="NoSpacing"/>
-        <w:jc w:val="center"/>
-        <w:rPr>
-          <w:rFonts w:ascii="Arial" w:hAnsi="Arial" w:cs="Arial"/>
-          <w:b/>
-          <w:b/>
-          <w:bCs/>
-          <w:sz w:val="36"/>
-          <w:szCs w:val="36"/>
-        </w:rPr>
+        <w:jc w:val="both"/>
+        <w:rPr/>
       </w:pPr>
       <w:r>
         <w:rPr>
@@ -613,9 +606,9 @@
         <w:tblLook w:firstRow="1" w:noVBand="1" w:lastRow="0" w:firstColumn="1" w:lastColumn="0" w:noHBand="0" w:val="04a0"/>
       </w:tblPr>
       <w:tblGrid>
-        <w:gridCol w:w="1257"/>
-        <w:gridCol w:w="2136"/>
-        <w:gridCol w:w="2979"/>
+        <w:gridCol w:w="1255"/>
+        <w:gridCol w:w="2137"/>
+        <w:gridCol w:w="2980"/>
         <w:gridCol w:w="2300"/>
       </w:tblGrid>
       <w:tr>
@@ -624,7 +617,7 @@
         </w:trPr>
         <w:tc>
           <w:tcPr>
-            <w:tcW w:w="1257" w:type="dxa"/>
+            <w:tcW w:w="1255" w:type="dxa"/>
             <w:tcBorders/>
             <w:shd w:fill="auto" w:val="clear"/>
           </w:tcPr>
@@ -684,7 +677,7 @@
         </w:tc>
         <w:tc>
           <w:tcPr>
-            <w:tcW w:w="2136" w:type="dxa"/>
+            <w:tcW w:w="2137" w:type="dxa"/>
             <w:tcBorders/>
             <w:shd w:fill="auto" w:val="clear"/>
           </w:tcPr>
@@ -744,7 +737,7 @@
         </w:tc>
         <w:tc>
           <w:tcPr>
-            <w:tcW w:w="2979" w:type="dxa"/>
+            <w:tcW w:w="2980" w:type="dxa"/>
             <w:tcBorders/>
             <w:shd w:fill="auto" w:val="clear"/>
           </w:tcPr>
@@ -869,7 +862,7 @@
         </w:trPr>
         <w:tc>
           <w:tcPr>
-            <w:tcW w:w="1257" w:type="dxa"/>
+            <w:tcW w:w="1255" w:type="dxa"/>
             <w:tcBorders/>
             <w:shd w:fill="auto" w:val="clear"/>
           </w:tcPr>
@@ -940,7 +933,7 @@
         </w:tc>
         <w:tc>
           <w:tcPr>
-            <w:tcW w:w="2136" w:type="dxa"/>
+            <w:tcW w:w="2137" w:type="dxa"/>
             <w:tcBorders/>
             <w:shd w:fill="auto" w:val="clear"/>
           </w:tcPr>
@@ -1011,7 +1004,7 @@
         </w:tc>
         <w:tc>
           <w:tcPr>
-            <w:tcW w:w="2979" w:type="dxa"/>
+            <w:tcW w:w="2980" w:type="dxa"/>
             <w:tcBorders/>
             <w:shd w:fill="auto" w:val="clear"/>
           </w:tcPr>
@@ -1181,7 +1174,7 @@
         </w:trPr>
         <w:tc>
           <w:tcPr>
-            <w:tcW w:w="1257" w:type="dxa"/>
+            <w:tcW w:w="1255" w:type="dxa"/>
             <w:tcBorders/>
             <w:shd w:fill="auto" w:val="clear"/>
           </w:tcPr>
@@ -1230,7 +1223,7 @@
         </w:tc>
         <w:tc>
           <w:tcPr>
-            <w:tcW w:w="2136" w:type="dxa"/>
+            <w:tcW w:w="2137" w:type="dxa"/>
             <w:tcBorders/>
             <w:shd w:fill="auto" w:val="clear"/>
           </w:tcPr>
@@ -1279,7 +1272,7 @@
         </w:tc>
         <w:tc>
           <w:tcPr>
-            <w:tcW w:w="2979" w:type="dxa"/>
+            <w:tcW w:w="2980" w:type="dxa"/>
             <w:tcBorders/>
             <w:shd w:fill="auto" w:val="clear"/>
           </w:tcPr>
@@ -1387,7 +1380,7 @@
         </w:trPr>
         <w:tc>
           <w:tcPr>
-            <w:tcW w:w="1257" w:type="dxa"/>
+            <w:tcW w:w="1255" w:type="dxa"/>
             <w:tcBorders/>
             <w:shd w:fill="auto" w:val="clear"/>
           </w:tcPr>
@@ -1437,7 +1430,7 @@
         </w:tc>
         <w:tc>
           <w:tcPr>
-            <w:tcW w:w="2136" w:type="dxa"/>
+            <w:tcW w:w="2137" w:type="dxa"/>
             <w:tcBorders/>
             <w:shd w:fill="auto" w:val="clear"/>
           </w:tcPr>
@@ -1488,7 +1481,7 @@
         </w:tc>
         <w:tc>
           <w:tcPr>
-            <w:tcW w:w="2979" w:type="dxa"/>
+            <w:tcW w:w="2980" w:type="dxa"/>
             <w:tcBorders/>
             <w:shd w:fill="auto" w:val="clear"/>
           </w:tcPr>
@@ -1636,14 +1629,16 @@
         </w:trPr>
         <w:tc>
           <w:tcPr>
-            <w:tcW w:w="1257" w:type="dxa"/>
+            <w:tcW w:w="1255" w:type="dxa"/>
             <w:tcBorders/>
             <w:shd w:fill="auto" w:val="clear"/>
           </w:tcPr>
           <w:p>
             <w:pPr>
               <w:pStyle w:val="NoSpacing"/>
-              <w:spacing w:lineRule="auto" w:line="240" w:before="0" w:after="0"/>
+              <w:spacing w:lineRule="auto" w:line="240" w:before="57" w:after="57"/>
+              <w:ind w:left="0" w:hanging="0"/>
+              <w:jc w:val="center"/>
               <w:rPr>
                 <w:rFonts w:ascii="Arial" w:hAnsi="Arial" w:eastAsia="Times New Roman" w:cs="Arial"/>
                 <w:sz w:val="16"/>
@@ -1658,19 +1653,22 @@
                 <w:szCs w:val="16"/>
                 <w:lang w:eastAsia="pt-BR"/>
               </w:rPr>
+              <w:t>08/03/2024</w:t>
             </w:r>
           </w:p>
         </w:tc>
         <w:tc>
           <w:tcPr>
-            <w:tcW w:w="2136" w:type="dxa"/>
+            <w:tcW w:w="2137" w:type="dxa"/>
             <w:tcBorders/>
             <w:shd w:fill="auto" w:val="clear"/>
           </w:tcPr>
           <w:p>
             <w:pPr>
               <w:pStyle w:val="NoSpacing"/>
-              <w:spacing w:lineRule="auto" w:line="240" w:before="0" w:after="0"/>
+              <w:spacing w:lineRule="auto" w:line="240" w:before="57" w:after="57"/>
+              <w:ind w:left="0" w:hanging="0"/>
+              <w:jc w:val="center"/>
               <w:rPr>
                 <w:rFonts w:ascii="Arial" w:hAnsi="Arial" w:eastAsia="Times New Roman" w:cs="Arial"/>
                 <w:sz w:val="16"/>
@@ -1685,19 +1683,22 @@
                 <w:szCs w:val="16"/>
                 <w:lang w:eastAsia="pt-BR"/>
               </w:rPr>
+              <w:t>1.1.2</w:t>
             </w:r>
           </w:p>
         </w:tc>
         <w:tc>
           <w:tcPr>
-            <w:tcW w:w="2979" w:type="dxa"/>
+            <w:tcW w:w="2980" w:type="dxa"/>
             <w:tcBorders/>
             <w:shd w:fill="auto" w:val="clear"/>
           </w:tcPr>
           <w:p>
             <w:pPr>
               <w:pStyle w:val="NoSpacing"/>
-              <w:spacing w:lineRule="auto" w:line="240" w:before="0" w:after="0"/>
+              <w:spacing w:lineRule="auto" w:line="240" w:before="57" w:after="57"/>
+              <w:ind w:left="0" w:hanging="0"/>
+              <w:jc w:val="center"/>
               <w:rPr>
                 <w:rFonts w:ascii="Arial" w:hAnsi="Arial" w:eastAsia="Times New Roman" w:cs="Arial"/>
                 <w:sz w:val="16"/>
@@ -1712,6 +1713,7 @@
                 <w:szCs w:val="16"/>
                 <w:lang w:eastAsia="pt-BR"/>
               </w:rPr>
+              <w:t>Inclusão dos modelos lógico do banco de dados e modelo físico(código do bando de dados)</w:t>
             </w:r>
           </w:p>
         </w:tc>
@@ -1724,7 +1726,32 @@
           <w:p>
             <w:pPr>
               <w:pStyle w:val="NoSpacing"/>
-              <w:spacing w:lineRule="auto" w:line="240" w:before="0" w:after="0"/>
+              <w:spacing w:lineRule="auto" w:line="240" w:before="57" w:after="57"/>
+              <w:ind w:left="0" w:hanging="0"/>
+              <w:jc w:val="center"/>
+              <w:rPr>
+                <w:rFonts w:ascii="Arial" w:hAnsi="Arial" w:eastAsia="Times New Roman" w:cs="Arial"/>
+                <w:sz w:val="16"/>
+                <w:szCs w:val="16"/>
+                <w:lang w:eastAsia="pt-BR"/>
+              </w:rPr>
+            </w:pPr>
+            <w:r>
+              <w:rPr>
+                <w:rFonts w:eastAsia="Times New Roman" w:cs="Arial" w:ascii="Arial" w:hAnsi="Arial"/>
+                <w:sz w:val="16"/>
+                <w:szCs w:val="16"/>
+                <w:lang w:eastAsia="pt-BR"/>
+              </w:rPr>
+              <w:t>Paulo Quirino</w:t>
+            </w:r>
+          </w:p>
+          <w:p>
+            <w:pPr>
+              <w:pStyle w:val="NoSpacing"/>
+              <w:spacing w:lineRule="auto" w:line="240" w:before="57" w:after="57"/>
+              <w:ind w:left="0" w:hanging="0"/>
+              <w:jc w:val="center"/>
               <w:rPr>
                 <w:rFonts w:ascii="Arial" w:hAnsi="Arial" w:eastAsia="Times New Roman" w:cs="Arial"/>
                 <w:sz w:val="16"/>
@@ -1749,14 +1776,16 @@
         </w:trPr>
         <w:tc>
           <w:tcPr>
-            <w:tcW w:w="1257" w:type="dxa"/>
+            <w:tcW w:w="1255" w:type="dxa"/>
             <w:tcBorders/>
             <w:shd w:fill="auto" w:val="clear"/>
           </w:tcPr>
           <w:p>
             <w:pPr>
               <w:pStyle w:val="NoSpacing"/>
-              <w:spacing w:lineRule="auto" w:line="240" w:before="0" w:after="0"/>
+              <w:spacing w:lineRule="auto" w:line="240" w:before="57" w:after="57"/>
+              <w:ind w:left="0" w:hanging="0"/>
+              <w:jc w:val="center"/>
               <w:rPr>
                 <w:rFonts w:ascii="Arial" w:hAnsi="Arial" w:eastAsia="Times New Roman" w:cs="Arial"/>
                 <w:sz w:val="16"/>
@@ -1776,14 +1805,16 @@
         </w:tc>
         <w:tc>
           <w:tcPr>
-            <w:tcW w:w="2136" w:type="dxa"/>
+            <w:tcW w:w="2137" w:type="dxa"/>
             <w:tcBorders/>
             <w:shd w:fill="auto" w:val="clear"/>
           </w:tcPr>
           <w:p>
             <w:pPr>
               <w:pStyle w:val="NoSpacing"/>
-              <w:spacing w:lineRule="auto" w:line="240" w:before="0" w:after="0"/>
+              <w:spacing w:lineRule="auto" w:line="240" w:before="57" w:after="57"/>
+              <w:ind w:left="0" w:hanging="0"/>
+              <w:jc w:val="center"/>
               <w:rPr>
                 <w:rFonts w:ascii="Arial" w:hAnsi="Arial" w:eastAsia="Times New Roman" w:cs="Arial"/>
                 <w:sz w:val="16"/>
@@ -1803,14 +1834,16 @@
         </w:tc>
         <w:tc>
           <w:tcPr>
-            <w:tcW w:w="2979" w:type="dxa"/>
+            <w:tcW w:w="2980" w:type="dxa"/>
             <w:tcBorders/>
             <w:shd w:fill="auto" w:val="clear"/>
           </w:tcPr>
           <w:p>
             <w:pPr>
               <w:pStyle w:val="NoSpacing"/>
-              <w:spacing w:lineRule="auto" w:line="240" w:before="0" w:after="0"/>
+              <w:spacing w:lineRule="auto" w:line="240" w:before="57" w:after="57"/>
+              <w:ind w:left="0" w:hanging="0"/>
+              <w:jc w:val="center"/>
               <w:rPr>
                 <w:rFonts w:ascii="Arial" w:hAnsi="Arial" w:eastAsia="Times New Roman" w:cs="Arial"/>
                 <w:sz w:val="16"/>
@@ -1837,7 +1870,9 @@
           <w:p>
             <w:pPr>
               <w:pStyle w:val="NoSpacing"/>
-              <w:spacing w:lineRule="auto" w:line="240" w:before="0" w:after="0"/>
+              <w:spacing w:lineRule="auto" w:line="240" w:before="57" w:after="57"/>
+              <w:ind w:left="0" w:hanging="0"/>
+              <w:jc w:val="center"/>
               <w:rPr>
                 <w:rFonts w:ascii="Arial" w:hAnsi="Arial" w:eastAsia="Times New Roman" w:cs="Arial"/>
                 <w:sz w:val="16"/>
@@ -2264,12 +2299,12 @@
               <wp:anchor behindDoc="0" distT="0" distB="0" distL="0" distR="0" simplePos="0" locked="0" layoutInCell="1" allowOverlap="1" relativeHeight="8" wp14:anchorId="4550FDE3">
                 <wp:simplePos x="0" y="0"/>
                 <wp:positionH relativeFrom="column">
-                  <wp:posOffset>-42545</wp:posOffset>
+                  <wp:posOffset>-40005</wp:posOffset>
                 </wp:positionH>
                 <wp:positionV relativeFrom="paragraph">
-                  <wp:posOffset>152400</wp:posOffset>
+                  <wp:posOffset>170180</wp:posOffset>
                 </wp:positionV>
-                <wp:extent cx="5727700" cy="18415"/>
+                <wp:extent cx="5728970" cy="19685"/>
                 <wp:effectExtent l="0" t="0" r="27305" b="22225"/>
                 <wp:wrapNone/>
                 <wp:docPr id="1" name="Conector reto 10"/>
@@ -2280,7 +2315,7 @@
                       <wps:spPr>
                         <a:xfrm>
                           <a:off x="0" y="0"/>
-                          <a:ext cx="5727240" cy="15840"/>
+                          <a:ext cx="5728320" cy="16560"/>
                         </a:xfrm>
                         <a:prstGeom prst="line">
                           <a:avLst/>
@@ -2308,7 +2343,7 @@
           </mc:Choice>
           <mc:Fallback>
             <w:pict>
-              <v:line id="shape_0" from="-3.4pt,11.4pt" to="447.5pt,12.6pt" ID="Conector reto 10" stroked="t" style="position:absolute" wp14:anchorId="4550FDE3">
+              <v:line id="shape_0" from="-3.2pt,12.75pt" to="447.8pt,14pt" ID="Conector reto 10" stroked="t" style="position:absolute" wp14:anchorId="4550FDE3">
                 <v:stroke color="#4472c4" weight="6480" joinstyle="miter" endcap="flat"/>
                 <v:fill o:detectmouseclick="t" on="false"/>
               </v:line>
@@ -7789,8 +7824,8 @@
         <w:tblLook w:firstRow="1" w:noVBand="1" w:lastRow="0" w:firstColumn="1" w:lastColumn="0" w:noHBand="0" w:val="04a0"/>
       </w:tblPr>
       <w:tblGrid>
-        <w:gridCol w:w="1377"/>
-        <w:gridCol w:w="7042"/>
+        <w:gridCol w:w="1375"/>
+        <w:gridCol w:w="7044"/>
       </w:tblGrid>
       <w:tr>
         <w:trPr>
@@ -7798,7 +7833,7 @@
         </w:trPr>
         <w:tc>
           <w:tcPr>
-            <w:tcW w:w="1377" w:type="dxa"/>
+            <w:tcW w:w="1375" w:type="dxa"/>
             <w:tcBorders>
               <w:top w:val="single" w:sz="4" w:space="0" w:color="8EA9DB"/>
               <w:left w:val="single" w:sz="4" w:space="0" w:color="8EA9DB"/>
@@ -7840,7 +7875,7 @@
         </w:tc>
         <w:tc>
           <w:tcPr>
-            <w:tcW w:w="7042" w:type="dxa"/>
+            <w:tcW w:w="7044" w:type="dxa"/>
             <w:tcBorders>
               <w:top w:val="single" w:sz="4" w:space="0" w:color="8EA9DB"/>
               <w:bottom w:val="single" w:sz="4" w:space="0" w:color="D0CECE"/>
@@ -7881,7 +7916,7 @@
         </w:trPr>
         <w:tc>
           <w:tcPr>
-            <w:tcW w:w="1377" w:type="dxa"/>
+            <w:tcW w:w="1375" w:type="dxa"/>
             <w:tcBorders>
               <w:top w:val="single" w:sz="4" w:space="0" w:color="8EA9DB"/>
               <w:left w:val="single" w:sz="4" w:space="0" w:color="8EA9DB"/>
@@ -7918,7 +7953,7 @@
         </w:tc>
         <w:tc>
           <w:tcPr>
-            <w:tcW w:w="7042" w:type="dxa"/>
+            <w:tcW w:w="7044" w:type="dxa"/>
             <w:tcBorders>
               <w:top w:val="single" w:sz="4" w:space="0" w:color="D0CECE"/>
               <w:left w:val="single" w:sz="4" w:space="0" w:color="D0CECE"/>
@@ -7972,7 +8007,7 @@
         </w:trPr>
         <w:tc>
           <w:tcPr>
-            <w:tcW w:w="1377" w:type="dxa"/>
+            <w:tcW w:w="1375" w:type="dxa"/>
             <w:tcBorders>
               <w:top w:val="single" w:sz="4" w:space="0" w:color="8EA9DB"/>
               <w:left w:val="single" w:sz="4" w:space="0" w:color="8EA9DB"/>
@@ -8009,7 +8044,7 @@
         </w:tc>
         <w:tc>
           <w:tcPr>
-            <w:tcW w:w="7042" w:type="dxa"/>
+            <w:tcW w:w="7044" w:type="dxa"/>
             <w:tcBorders>
               <w:top w:val="single" w:sz="4" w:space="0" w:color="D0CECE"/>
               <w:left w:val="single" w:sz="4" w:space="0" w:color="D0CECE"/>
@@ -8047,7 +8082,7 @@
         </w:trPr>
         <w:tc>
           <w:tcPr>
-            <w:tcW w:w="1377" w:type="dxa"/>
+            <w:tcW w:w="1375" w:type="dxa"/>
             <w:tcBorders>
               <w:top w:val="single" w:sz="4" w:space="0" w:color="8EA9DB"/>
               <w:left w:val="single" w:sz="4" w:space="0" w:color="8EA9DB"/>
@@ -8084,7 +8119,7 @@
         </w:tc>
         <w:tc>
           <w:tcPr>
-            <w:tcW w:w="7042" w:type="dxa"/>
+            <w:tcW w:w="7044" w:type="dxa"/>
             <w:tcBorders>
               <w:top w:val="single" w:sz="4" w:space="0" w:color="D0CECE"/>
               <w:left w:val="single" w:sz="4" w:space="0" w:color="D0CECE"/>
@@ -8122,7 +8157,7 @@
         </w:trPr>
         <w:tc>
           <w:tcPr>
-            <w:tcW w:w="1377" w:type="dxa"/>
+            <w:tcW w:w="1375" w:type="dxa"/>
             <w:tcBorders>
               <w:top w:val="single" w:sz="4" w:space="0" w:color="8EA9DB"/>
               <w:left w:val="single" w:sz="4" w:space="0" w:color="8EA9DB"/>
@@ -8160,7 +8195,7 @@
         </w:tc>
         <w:tc>
           <w:tcPr>
-            <w:tcW w:w="7042" w:type="dxa"/>
+            <w:tcW w:w="7044" w:type="dxa"/>
             <w:tcBorders>
               <w:top w:val="single" w:sz="4" w:space="0" w:color="D0CECE"/>
               <w:bottom w:val="single" w:sz="4" w:space="0" w:color="8EA9DB"/>
@@ -8197,7 +8232,7 @@
         </w:trPr>
         <w:tc>
           <w:tcPr>
-            <w:tcW w:w="1377" w:type="dxa"/>
+            <w:tcW w:w="1375" w:type="dxa"/>
             <w:tcBorders>
               <w:top w:val="single" w:sz="4" w:space="0" w:color="8EA9DB"/>
               <w:left w:val="single" w:sz="4" w:space="0" w:color="8EA9DB"/>
@@ -8234,7 +8269,7 @@
         </w:tc>
         <w:tc>
           <w:tcPr>
-            <w:tcW w:w="7042" w:type="dxa"/>
+            <w:tcW w:w="7044" w:type="dxa"/>
             <w:tcBorders>
               <w:top w:val="single" w:sz="4" w:space="0" w:color="D0CECE"/>
               <w:left w:val="single" w:sz="4" w:space="0" w:color="D0CECE"/>
@@ -8276,7 +8311,7 @@
         </w:trPr>
         <w:tc>
           <w:tcPr>
-            <w:tcW w:w="1377" w:type="dxa"/>
+            <w:tcW w:w="1375" w:type="dxa"/>
             <w:tcBorders>
               <w:top w:val="single" w:sz="4" w:space="0" w:color="8EA9DB"/>
               <w:left w:val="single" w:sz="4" w:space="0" w:color="8EA9DB"/>
@@ -8314,7 +8349,7 @@
         </w:tc>
         <w:tc>
           <w:tcPr>
-            <w:tcW w:w="7042" w:type="dxa"/>
+            <w:tcW w:w="7044" w:type="dxa"/>
             <w:tcBorders>
               <w:top w:val="single" w:sz="4" w:space="0" w:color="D0CECE"/>
               <w:left w:val="single" w:sz="4" w:space="0" w:color="D0CECE"/>
@@ -8380,7 +8415,7 @@
         </w:trPr>
         <w:tc>
           <w:tcPr>
-            <w:tcW w:w="1377" w:type="dxa"/>
+            <w:tcW w:w="1375" w:type="dxa"/>
             <w:tcBorders>
               <w:top w:val="single" w:sz="4" w:space="0" w:color="8EA9DB"/>
               <w:left w:val="single" w:sz="4" w:space="0" w:color="8EA9DB"/>
@@ -8417,7 +8452,7 @@
         </w:tc>
         <w:tc>
           <w:tcPr>
-            <w:tcW w:w="7042" w:type="dxa"/>
+            <w:tcW w:w="7044" w:type="dxa"/>
             <w:tcBorders>
               <w:top w:val="single" w:sz="4" w:space="0" w:color="D0CECE"/>
               <w:left w:val="single" w:sz="4" w:space="0" w:color="D0CECE"/>
@@ -8498,8 +8533,8 @@
         <w:tblLook w:firstRow="1" w:noVBand="1" w:lastRow="0" w:firstColumn="1" w:lastColumn="0" w:noHBand="0" w:val="04a0"/>
       </w:tblPr>
       <w:tblGrid>
-        <w:gridCol w:w="1377"/>
-        <w:gridCol w:w="7042"/>
+        <w:gridCol w:w="1375"/>
+        <w:gridCol w:w="7044"/>
       </w:tblGrid>
       <w:tr>
         <w:trPr>
@@ -8507,7 +8542,7 @@
         </w:trPr>
         <w:tc>
           <w:tcPr>
-            <w:tcW w:w="1377" w:type="dxa"/>
+            <w:tcW w:w="1375" w:type="dxa"/>
             <w:tcBorders>
               <w:top w:val="single" w:sz="4" w:space="0" w:color="8EA9DB"/>
               <w:left w:val="single" w:sz="4" w:space="0" w:color="8EA9DB"/>
@@ -8549,7 +8584,7 @@
         </w:tc>
         <w:tc>
           <w:tcPr>
-            <w:tcW w:w="7042" w:type="dxa"/>
+            <w:tcW w:w="7044" w:type="dxa"/>
             <w:tcBorders>
               <w:top w:val="single" w:sz="4" w:space="0" w:color="8EA9DB"/>
               <w:bottom w:val="single" w:sz="4" w:space="0" w:color="D0CECE"/>
@@ -8590,7 +8625,7 @@
         </w:trPr>
         <w:tc>
           <w:tcPr>
-            <w:tcW w:w="1377" w:type="dxa"/>
+            <w:tcW w:w="1375" w:type="dxa"/>
             <w:tcBorders>
               <w:top w:val="single" w:sz="4" w:space="0" w:color="8EA9DB"/>
               <w:left w:val="single" w:sz="4" w:space="0" w:color="8EA9DB"/>
@@ -8627,7 +8662,7 @@
         </w:tc>
         <w:tc>
           <w:tcPr>
-            <w:tcW w:w="7042" w:type="dxa"/>
+            <w:tcW w:w="7044" w:type="dxa"/>
             <w:tcBorders>
               <w:top w:val="single" w:sz="4" w:space="0" w:color="D0CECE"/>
               <w:left w:val="single" w:sz="4" w:space="0" w:color="D0CECE"/>
@@ -8681,7 +8716,7 @@
         </w:trPr>
         <w:tc>
           <w:tcPr>
-            <w:tcW w:w="1377" w:type="dxa"/>
+            <w:tcW w:w="1375" w:type="dxa"/>
             <w:tcBorders>
               <w:top w:val="single" w:sz="4" w:space="0" w:color="8EA9DB"/>
               <w:left w:val="single" w:sz="4" w:space="0" w:color="8EA9DB"/>
@@ -8718,7 +8753,7 @@
         </w:tc>
         <w:tc>
           <w:tcPr>
-            <w:tcW w:w="7042" w:type="dxa"/>
+            <w:tcW w:w="7044" w:type="dxa"/>
             <w:tcBorders>
               <w:top w:val="single" w:sz="4" w:space="0" w:color="D0CECE"/>
               <w:left w:val="single" w:sz="4" w:space="0" w:color="D0CECE"/>
@@ -8756,7 +8791,7 @@
         </w:trPr>
         <w:tc>
           <w:tcPr>
-            <w:tcW w:w="1377" w:type="dxa"/>
+            <w:tcW w:w="1375" w:type="dxa"/>
             <w:tcBorders>
               <w:top w:val="single" w:sz="4" w:space="0" w:color="8EA9DB"/>
               <w:left w:val="single" w:sz="4" w:space="0" w:color="8EA9DB"/>
@@ -8793,7 +8828,7 @@
         </w:tc>
         <w:tc>
           <w:tcPr>
-            <w:tcW w:w="7042" w:type="dxa"/>
+            <w:tcW w:w="7044" w:type="dxa"/>
             <w:tcBorders>
               <w:top w:val="single" w:sz="4" w:space="0" w:color="D0CECE"/>
               <w:left w:val="single" w:sz="4" w:space="0" w:color="D0CECE"/>
@@ -8831,7 +8866,7 @@
         </w:trPr>
         <w:tc>
           <w:tcPr>
-            <w:tcW w:w="1377" w:type="dxa"/>
+            <w:tcW w:w="1375" w:type="dxa"/>
             <w:tcBorders>
               <w:top w:val="single" w:sz="4" w:space="0" w:color="8EA9DB"/>
               <w:left w:val="single" w:sz="4" w:space="0" w:color="8EA9DB"/>
@@ -8869,7 +8904,7 @@
         </w:tc>
         <w:tc>
           <w:tcPr>
-            <w:tcW w:w="7042" w:type="dxa"/>
+            <w:tcW w:w="7044" w:type="dxa"/>
             <w:tcBorders>
               <w:top w:val="single" w:sz="4" w:space="0" w:color="D0CECE"/>
               <w:bottom w:val="single" w:sz="4" w:space="0" w:color="8EA9DB"/>
@@ -8906,7 +8941,7 @@
         </w:trPr>
         <w:tc>
           <w:tcPr>
-            <w:tcW w:w="1377" w:type="dxa"/>
+            <w:tcW w:w="1375" w:type="dxa"/>
             <w:tcBorders>
               <w:top w:val="single" w:sz="4" w:space="0" w:color="8EA9DB"/>
               <w:left w:val="single" w:sz="4" w:space="0" w:color="8EA9DB"/>
@@ -8943,7 +8978,7 @@
         </w:tc>
         <w:tc>
           <w:tcPr>
-            <w:tcW w:w="7042" w:type="dxa"/>
+            <w:tcW w:w="7044" w:type="dxa"/>
             <w:tcBorders>
               <w:top w:val="single" w:sz="4" w:space="0" w:color="D0CECE"/>
               <w:left w:val="single" w:sz="4" w:space="0" w:color="D0CECE"/>
@@ -8981,7 +9016,7 @@
         </w:trPr>
         <w:tc>
           <w:tcPr>
-            <w:tcW w:w="1377" w:type="dxa"/>
+            <w:tcW w:w="1375" w:type="dxa"/>
             <w:tcBorders>
               <w:top w:val="single" w:sz="4" w:space="0" w:color="8EA9DB"/>
               <w:left w:val="single" w:sz="4" w:space="0" w:color="8EA9DB"/>
@@ -9019,7 +9054,7 @@
         </w:tc>
         <w:tc>
           <w:tcPr>
-            <w:tcW w:w="7042" w:type="dxa"/>
+            <w:tcW w:w="7044" w:type="dxa"/>
             <w:tcBorders>
               <w:top w:val="single" w:sz="4" w:space="0" w:color="D0CECE"/>
               <w:left w:val="single" w:sz="4" w:space="0" w:color="D0CECE"/>
@@ -9077,7 +9112,7 @@
         </w:trPr>
         <w:tc>
           <w:tcPr>
-            <w:tcW w:w="1377" w:type="dxa"/>
+            <w:tcW w:w="1375" w:type="dxa"/>
             <w:tcBorders>
               <w:top w:val="single" w:sz="4" w:space="0" w:color="8EA9DB"/>
               <w:left w:val="single" w:sz="4" w:space="0" w:color="8EA9DB"/>
@@ -9114,7 +9149,7 @@
         </w:tc>
         <w:tc>
           <w:tcPr>
-            <w:tcW w:w="7042" w:type="dxa"/>
+            <w:tcW w:w="7044" w:type="dxa"/>
             <w:tcBorders>
               <w:top w:val="single" w:sz="4" w:space="0" w:color="D0CECE"/>
               <w:left w:val="single" w:sz="4" w:space="0" w:color="D0CECE"/>
@@ -9197,16 +9232,16 @@
         <w:tblLook w:firstRow="1" w:noVBand="1" w:lastRow="0" w:firstColumn="1" w:lastColumn="0" w:noHBand="0" w:val="04a0"/>
       </w:tblPr>
       <w:tblGrid>
-        <w:gridCol w:w="1377"/>
-        <w:gridCol w:w="7042"/>
+        <w:gridCol w:w="1375"/>
+        <w:gridCol w:w="7044"/>
       </w:tblGrid>
       <w:tr>
         <w:trPr>
-          <w:trHeight w:val="288" w:hRule="atLeast"/>
+          <w:trHeight w:val="109" w:hRule="atLeast"/>
         </w:trPr>
         <w:tc>
           <w:tcPr>
-            <w:tcW w:w="1377" w:type="dxa"/>
+            <w:tcW w:w="1375" w:type="dxa"/>
             <w:tcBorders>
               <w:top w:val="single" w:sz="4" w:space="0" w:color="8EA9DB"/>
               <w:left w:val="single" w:sz="4" w:space="0" w:color="8EA9DB"/>
@@ -9220,17 +9255,7 @@
               <w:pStyle w:val="Normal"/>
               <w:spacing w:lineRule="auto" w:line="240" w:before="0" w:after="0"/>
               <w:jc w:val="right"/>
-              <w:rPr>
-                <w:rFonts w:ascii="Calibri" w:hAnsi="Calibri" w:eastAsia="Times New Roman" w:cs="Calibri"/>
-                <w:b/>
-                <w:b/>
-                <w:bCs/>
-                <w:i/>
-                <w:i/>
-                <w:iCs/>
-                <w:color w:val="000000" w:themeColor="text1"/>
-                <w:lang w:eastAsia="pt-BR"/>
-              </w:rPr>
+              <w:rPr/>
             </w:pPr>
             <w:r>
               <w:rPr>
@@ -9248,7 +9273,7 @@
         </w:tc>
         <w:tc>
           <w:tcPr>
-            <w:tcW w:w="7042" w:type="dxa"/>
+            <w:tcW w:w="7044" w:type="dxa"/>
             <w:tcBorders>
               <w:top w:val="single" w:sz="4" w:space="0" w:color="8EA9DB"/>
               <w:bottom w:val="single" w:sz="4" w:space="0" w:color="D0CECE"/>
@@ -9261,17 +9286,7 @@
             <w:pPr>
               <w:pStyle w:val="Normal"/>
               <w:spacing w:lineRule="auto" w:line="240" w:before="0" w:after="0"/>
-              <w:rPr>
-                <w:rFonts w:ascii="Calibri" w:hAnsi="Calibri" w:eastAsia="Times New Roman" w:cs="Calibri"/>
-                <w:b/>
-                <w:b/>
-                <w:bCs/>
-                <w:i/>
-                <w:i/>
-                <w:iCs/>
-                <w:color w:val="000000" w:themeColor="text1"/>
-                <w:lang w:eastAsia="pt-BR"/>
-              </w:rPr>
+              <w:rPr/>
             </w:pPr>
             <w:r>
               <w:rPr>
@@ -9294,7 +9309,7 @@
         </w:trPr>
         <w:tc>
           <w:tcPr>
-            <w:tcW w:w="1377" w:type="dxa"/>
+            <w:tcW w:w="1375" w:type="dxa"/>
             <w:tcBorders>
               <w:top w:val="single" w:sz="4" w:space="0" w:color="8EA9DB"/>
               <w:left w:val="single" w:sz="4" w:space="0" w:color="8EA9DB"/>
@@ -9331,7 +9346,7 @@
         </w:tc>
         <w:tc>
           <w:tcPr>
-            <w:tcW w:w="7042" w:type="dxa"/>
+            <w:tcW w:w="7044" w:type="dxa"/>
             <w:tcBorders>
               <w:top w:val="single" w:sz="4" w:space="0" w:color="D0CECE"/>
               <w:left w:val="single" w:sz="4" w:space="0" w:color="D0CECE"/>
@@ -9369,7 +9384,7 @@
         </w:trPr>
         <w:tc>
           <w:tcPr>
-            <w:tcW w:w="1377" w:type="dxa"/>
+            <w:tcW w:w="1375" w:type="dxa"/>
             <w:tcBorders>
               <w:top w:val="single" w:sz="4" w:space="0" w:color="8EA9DB"/>
               <w:left w:val="single" w:sz="4" w:space="0" w:color="8EA9DB"/>
@@ -9406,7 +9421,7 @@
         </w:tc>
         <w:tc>
           <w:tcPr>
-            <w:tcW w:w="7042" w:type="dxa"/>
+            <w:tcW w:w="7044" w:type="dxa"/>
             <w:tcBorders>
               <w:top w:val="single" w:sz="4" w:space="0" w:color="D0CECE"/>
               <w:left w:val="single" w:sz="4" w:space="0" w:color="D0CECE"/>
@@ -9444,7 +9459,7 @@
         </w:trPr>
         <w:tc>
           <w:tcPr>
-            <w:tcW w:w="1377" w:type="dxa"/>
+            <w:tcW w:w="1375" w:type="dxa"/>
             <w:tcBorders>
               <w:top w:val="single" w:sz="4" w:space="0" w:color="8EA9DB"/>
               <w:left w:val="single" w:sz="4" w:space="0" w:color="8EA9DB"/>
@@ -9481,7 +9496,7 @@
         </w:tc>
         <w:tc>
           <w:tcPr>
-            <w:tcW w:w="7042" w:type="dxa"/>
+            <w:tcW w:w="7044" w:type="dxa"/>
             <w:tcBorders>
               <w:top w:val="single" w:sz="4" w:space="0" w:color="D0CECE"/>
               <w:left w:val="single" w:sz="4" w:space="0" w:color="D0CECE"/>
@@ -9519,7 +9534,7 @@
         </w:trPr>
         <w:tc>
           <w:tcPr>
-            <w:tcW w:w="1377" w:type="dxa"/>
+            <w:tcW w:w="1375" w:type="dxa"/>
             <w:tcBorders>
               <w:top w:val="single" w:sz="4" w:space="0" w:color="8EA9DB"/>
               <w:left w:val="single" w:sz="4" w:space="0" w:color="8EA9DB"/>
@@ -9557,7 +9572,7 @@
         </w:tc>
         <w:tc>
           <w:tcPr>
-            <w:tcW w:w="7042" w:type="dxa"/>
+            <w:tcW w:w="7044" w:type="dxa"/>
             <w:tcBorders>
               <w:top w:val="single" w:sz="4" w:space="0" w:color="D0CECE"/>
               <w:bottom w:val="single" w:sz="4" w:space="0" w:color="8EA9DB"/>
@@ -9594,7 +9609,7 @@
         </w:trPr>
         <w:tc>
           <w:tcPr>
-            <w:tcW w:w="1377" w:type="dxa"/>
+            <w:tcW w:w="1375" w:type="dxa"/>
             <w:tcBorders>
               <w:top w:val="single" w:sz="4" w:space="0" w:color="8EA9DB"/>
               <w:left w:val="single" w:sz="4" w:space="0" w:color="8EA9DB"/>
@@ -9631,7 +9646,7 @@
         </w:tc>
         <w:tc>
           <w:tcPr>
-            <w:tcW w:w="7042" w:type="dxa"/>
+            <w:tcW w:w="7044" w:type="dxa"/>
             <w:tcBorders>
               <w:top w:val="single" w:sz="4" w:space="0" w:color="D0CECE"/>
               <w:left w:val="single" w:sz="4" w:space="0" w:color="D0CECE"/>
@@ -9847,7 +9862,7 @@
         </w:trPr>
         <w:tc>
           <w:tcPr>
-            <w:tcW w:w="1377" w:type="dxa"/>
+            <w:tcW w:w="1375" w:type="dxa"/>
             <w:tcBorders>
               <w:top w:val="single" w:sz="4" w:space="0" w:color="8EA9DB"/>
               <w:left w:val="single" w:sz="4" w:space="0" w:color="8EA9DB"/>
@@ -9885,7 +9900,7 @@
         </w:tc>
         <w:tc>
           <w:tcPr>
-            <w:tcW w:w="7042" w:type="dxa"/>
+            <w:tcW w:w="7044" w:type="dxa"/>
             <w:tcBorders>
               <w:top w:val="single" w:sz="4" w:space="0" w:color="D0CECE"/>
               <w:left w:val="single" w:sz="4" w:space="0" w:color="D0CECE"/>
@@ -9943,7 +9958,7 @@
         </w:trPr>
         <w:tc>
           <w:tcPr>
-            <w:tcW w:w="1377" w:type="dxa"/>
+            <w:tcW w:w="1375" w:type="dxa"/>
             <w:tcBorders>
               <w:top w:val="single" w:sz="4" w:space="0" w:color="8EA9DB"/>
               <w:left w:val="single" w:sz="4" w:space="0" w:color="8EA9DB"/>
@@ -9980,7 +9995,7 @@
         </w:tc>
         <w:tc>
           <w:tcPr>
-            <w:tcW w:w="7042" w:type="dxa"/>
+            <w:tcW w:w="7044" w:type="dxa"/>
             <w:tcBorders>
               <w:top w:val="single" w:sz="4" w:space="0" w:color="D0CECE"/>
               <w:left w:val="single" w:sz="4" w:space="0" w:color="D0CECE"/>
@@ -10063,8 +10078,8 @@
         <w:tblLook w:firstRow="1" w:noVBand="1" w:lastRow="0" w:firstColumn="1" w:lastColumn="0" w:noHBand="0" w:val="04a0"/>
       </w:tblPr>
       <w:tblGrid>
-        <w:gridCol w:w="1377"/>
-        <w:gridCol w:w="7042"/>
+        <w:gridCol w:w="1375"/>
+        <w:gridCol w:w="7044"/>
       </w:tblGrid>
       <w:tr>
         <w:trPr>
@@ -10072,7 +10087,7 @@
         </w:trPr>
         <w:tc>
           <w:tcPr>
-            <w:tcW w:w="1377" w:type="dxa"/>
+            <w:tcW w:w="1375" w:type="dxa"/>
             <w:tcBorders>
               <w:top w:val="single" w:sz="4" w:space="0" w:color="8EA9DB"/>
               <w:left w:val="single" w:sz="4" w:space="0" w:color="8EA9DB"/>
@@ -10114,7 +10129,7 @@
         </w:tc>
         <w:tc>
           <w:tcPr>
-            <w:tcW w:w="7042" w:type="dxa"/>
+            <w:tcW w:w="7044" w:type="dxa"/>
             <w:tcBorders>
               <w:top w:val="single" w:sz="4" w:space="0" w:color="8EA9DB"/>
               <w:bottom w:val="single" w:sz="4" w:space="0" w:color="D0CECE"/>
@@ -10160,7 +10175,7 @@
         </w:trPr>
         <w:tc>
           <w:tcPr>
-            <w:tcW w:w="1377" w:type="dxa"/>
+            <w:tcW w:w="1375" w:type="dxa"/>
             <w:tcBorders>
               <w:top w:val="single" w:sz="4" w:space="0" w:color="8EA9DB"/>
               <w:left w:val="single" w:sz="4" w:space="0" w:color="8EA9DB"/>
@@ -10197,7 +10212,7 @@
         </w:tc>
         <w:tc>
           <w:tcPr>
-            <w:tcW w:w="7042" w:type="dxa"/>
+            <w:tcW w:w="7044" w:type="dxa"/>
             <w:tcBorders>
               <w:top w:val="single" w:sz="4" w:space="0" w:color="D0CECE"/>
               <w:left w:val="single" w:sz="4" w:space="0" w:color="D0CECE"/>
@@ -10243,7 +10258,7 @@
         </w:trPr>
         <w:tc>
           <w:tcPr>
-            <w:tcW w:w="1377" w:type="dxa"/>
+            <w:tcW w:w="1375" w:type="dxa"/>
             <w:tcBorders>
               <w:top w:val="single" w:sz="4" w:space="0" w:color="8EA9DB"/>
               <w:left w:val="single" w:sz="4" w:space="0" w:color="8EA9DB"/>
@@ -10280,7 +10295,7 @@
         </w:tc>
         <w:tc>
           <w:tcPr>
-            <w:tcW w:w="7042" w:type="dxa"/>
+            <w:tcW w:w="7044" w:type="dxa"/>
             <w:tcBorders>
               <w:top w:val="single" w:sz="4" w:space="0" w:color="D0CECE"/>
               <w:left w:val="single" w:sz="4" w:space="0" w:color="D0CECE"/>
@@ -10318,7 +10333,7 @@
         </w:trPr>
         <w:tc>
           <w:tcPr>
-            <w:tcW w:w="1377" w:type="dxa"/>
+            <w:tcW w:w="1375" w:type="dxa"/>
             <w:tcBorders>
               <w:top w:val="single" w:sz="4" w:space="0" w:color="8EA9DB"/>
               <w:left w:val="single" w:sz="4" w:space="0" w:color="8EA9DB"/>
@@ -10355,7 +10370,7 @@
         </w:tc>
         <w:tc>
           <w:tcPr>
-            <w:tcW w:w="7042" w:type="dxa"/>
+            <w:tcW w:w="7044" w:type="dxa"/>
             <w:tcBorders>
               <w:top w:val="single" w:sz="4" w:space="0" w:color="D0CECE"/>
               <w:left w:val="single" w:sz="4" w:space="0" w:color="D0CECE"/>
@@ -10393,7 +10408,7 @@
         </w:trPr>
         <w:tc>
           <w:tcPr>
-            <w:tcW w:w="1377" w:type="dxa"/>
+            <w:tcW w:w="1375" w:type="dxa"/>
             <w:tcBorders>
               <w:top w:val="single" w:sz="4" w:space="0" w:color="8EA9DB"/>
               <w:left w:val="single" w:sz="4" w:space="0" w:color="8EA9DB"/>
@@ -10431,7 +10446,7 @@
         </w:tc>
         <w:tc>
           <w:tcPr>
-            <w:tcW w:w="7042" w:type="dxa"/>
+            <w:tcW w:w="7044" w:type="dxa"/>
             <w:tcBorders>
               <w:top w:val="single" w:sz="4" w:space="0" w:color="D0CECE"/>
               <w:bottom w:val="single" w:sz="4" w:space="0" w:color="8EA9DB"/>
@@ -10468,7 +10483,7 @@
         </w:trPr>
         <w:tc>
           <w:tcPr>
-            <w:tcW w:w="1377" w:type="dxa"/>
+            <w:tcW w:w="1375" w:type="dxa"/>
             <w:tcBorders>
               <w:top w:val="single" w:sz="4" w:space="0" w:color="8EA9DB"/>
               <w:left w:val="single" w:sz="4" w:space="0" w:color="8EA9DB"/>
@@ -10505,7 +10520,7 @@
         </w:tc>
         <w:tc>
           <w:tcPr>
-            <w:tcW w:w="7042" w:type="dxa"/>
+            <w:tcW w:w="7044" w:type="dxa"/>
             <w:tcBorders>
               <w:top w:val="single" w:sz="4" w:space="0" w:color="D0CECE"/>
               <w:left w:val="single" w:sz="4" w:space="0" w:color="D0CECE"/>
@@ -10583,7 +10598,7 @@
         </w:trPr>
         <w:tc>
           <w:tcPr>
-            <w:tcW w:w="1377" w:type="dxa"/>
+            <w:tcW w:w="1375" w:type="dxa"/>
             <w:tcBorders>
               <w:top w:val="single" w:sz="4" w:space="0" w:color="8EA9DB"/>
               <w:left w:val="single" w:sz="4" w:space="0" w:color="8EA9DB"/>
@@ -10621,7 +10636,7 @@
         </w:tc>
         <w:tc>
           <w:tcPr>
-            <w:tcW w:w="7042" w:type="dxa"/>
+            <w:tcW w:w="7044" w:type="dxa"/>
             <w:tcBorders>
               <w:top w:val="single" w:sz="4" w:space="0" w:color="D0CECE"/>
               <w:left w:val="single" w:sz="4" w:space="0" w:color="D0CECE"/>
@@ -10679,7 +10694,7 @@
         </w:trPr>
         <w:tc>
           <w:tcPr>
-            <w:tcW w:w="1377" w:type="dxa"/>
+            <w:tcW w:w="1375" w:type="dxa"/>
             <w:tcBorders>
               <w:top w:val="single" w:sz="4" w:space="0" w:color="8EA9DB"/>
               <w:left w:val="single" w:sz="4" w:space="0" w:color="8EA9DB"/>
@@ -10716,7 +10731,7 @@
         </w:tc>
         <w:tc>
           <w:tcPr>
-            <w:tcW w:w="7042" w:type="dxa"/>
+            <w:tcW w:w="7044" w:type="dxa"/>
             <w:tcBorders>
               <w:top w:val="single" w:sz="4" w:space="0" w:color="D0CECE"/>
               <w:left w:val="single" w:sz="4" w:space="0" w:color="D0CECE"/>
@@ -10815,8 +10830,8 @@
         <w:tblLook w:firstRow="1" w:noVBand="1" w:lastRow="0" w:firstColumn="1" w:lastColumn="0" w:noHBand="0" w:val="04a0"/>
       </w:tblPr>
       <w:tblGrid>
-        <w:gridCol w:w="1377"/>
-        <w:gridCol w:w="7042"/>
+        <w:gridCol w:w="1375"/>
+        <w:gridCol w:w="7044"/>
       </w:tblGrid>
       <w:tr>
         <w:trPr>
@@ -10824,7 +10839,7 @@
         </w:trPr>
         <w:tc>
           <w:tcPr>
-            <w:tcW w:w="1377" w:type="dxa"/>
+            <w:tcW w:w="1375" w:type="dxa"/>
             <w:tcBorders>
               <w:top w:val="single" w:sz="4" w:space="0" w:color="8EA9DB"/>
               <w:left w:val="single" w:sz="4" w:space="0" w:color="8EA9DB"/>
@@ -10866,7 +10881,7 @@
         </w:tc>
         <w:tc>
           <w:tcPr>
-            <w:tcW w:w="7042" w:type="dxa"/>
+            <w:tcW w:w="7044" w:type="dxa"/>
             <w:tcBorders>
               <w:top w:val="single" w:sz="4" w:space="0" w:color="8EA9DB"/>
               <w:bottom w:val="single" w:sz="4" w:space="0" w:color="D0CECE"/>
@@ -10912,7 +10927,7 @@
         </w:trPr>
         <w:tc>
           <w:tcPr>
-            <w:tcW w:w="1377" w:type="dxa"/>
+            <w:tcW w:w="1375" w:type="dxa"/>
             <w:tcBorders>
               <w:top w:val="single" w:sz="4" w:space="0" w:color="8EA9DB"/>
               <w:left w:val="single" w:sz="4" w:space="0" w:color="8EA9DB"/>
@@ -10949,7 +10964,7 @@
         </w:tc>
         <w:tc>
           <w:tcPr>
-            <w:tcW w:w="7042" w:type="dxa"/>
+            <w:tcW w:w="7044" w:type="dxa"/>
             <w:tcBorders>
               <w:top w:val="single" w:sz="4" w:space="0" w:color="D0CECE"/>
               <w:left w:val="single" w:sz="4" w:space="0" w:color="D0CECE"/>
@@ -11003,7 +11018,7 @@
         </w:trPr>
         <w:tc>
           <w:tcPr>
-            <w:tcW w:w="1377" w:type="dxa"/>
+            <w:tcW w:w="1375" w:type="dxa"/>
             <w:tcBorders>
               <w:top w:val="single" w:sz="4" w:space="0" w:color="8EA9DB"/>
               <w:left w:val="single" w:sz="4" w:space="0" w:color="8EA9DB"/>
@@ -11040,7 +11055,7 @@
         </w:tc>
         <w:tc>
           <w:tcPr>
-            <w:tcW w:w="7042" w:type="dxa"/>
+            <w:tcW w:w="7044" w:type="dxa"/>
             <w:tcBorders>
               <w:top w:val="single" w:sz="4" w:space="0" w:color="D0CECE"/>
               <w:left w:val="single" w:sz="4" w:space="0" w:color="D0CECE"/>
@@ -11078,7 +11093,7 @@
         </w:trPr>
         <w:tc>
           <w:tcPr>
-            <w:tcW w:w="1377" w:type="dxa"/>
+            <w:tcW w:w="1375" w:type="dxa"/>
             <w:tcBorders>
               <w:top w:val="single" w:sz="4" w:space="0" w:color="8EA9DB"/>
               <w:left w:val="single" w:sz="4" w:space="0" w:color="8EA9DB"/>
@@ -11115,7 +11130,7 @@
         </w:tc>
         <w:tc>
           <w:tcPr>
-            <w:tcW w:w="7042" w:type="dxa"/>
+            <w:tcW w:w="7044" w:type="dxa"/>
             <w:tcBorders>
               <w:top w:val="single" w:sz="4" w:space="0" w:color="D0CECE"/>
               <w:left w:val="single" w:sz="4" w:space="0" w:color="D0CECE"/>
@@ -11153,7 +11168,7 @@
         </w:trPr>
         <w:tc>
           <w:tcPr>
-            <w:tcW w:w="1377" w:type="dxa"/>
+            <w:tcW w:w="1375" w:type="dxa"/>
             <w:tcBorders>
               <w:top w:val="single" w:sz="4" w:space="0" w:color="8EA9DB"/>
               <w:left w:val="single" w:sz="4" w:space="0" w:color="8EA9DB"/>
@@ -11191,7 +11206,7 @@
         </w:tc>
         <w:tc>
           <w:tcPr>
-            <w:tcW w:w="7042" w:type="dxa"/>
+            <w:tcW w:w="7044" w:type="dxa"/>
             <w:tcBorders>
               <w:top w:val="single" w:sz="4" w:space="0" w:color="D0CECE"/>
               <w:bottom w:val="single" w:sz="4" w:space="0" w:color="8EA9DB"/>
@@ -11228,7 +11243,7 @@
         </w:trPr>
         <w:tc>
           <w:tcPr>
-            <w:tcW w:w="1377" w:type="dxa"/>
+            <w:tcW w:w="1375" w:type="dxa"/>
             <w:tcBorders>
               <w:top w:val="single" w:sz="4" w:space="0" w:color="8EA9DB"/>
               <w:left w:val="single" w:sz="4" w:space="0" w:color="8EA9DB"/>
@@ -11265,7 +11280,7 @@
         </w:tc>
         <w:tc>
           <w:tcPr>
-            <w:tcW w:w="7042" w:type="dxa"/>
+            <w:tcW w:w="7044" w:type="dxa"/>
             <w:tcBorders>
               <w:top w:val="single" w:sz="4" w:space="0" w:color="D0CECE"/>
               <w:left w:val="single" w:sz="4" w:space="0" w:color="D0CECE"/>
@@ -11407,7 +11422,7 @@
         </w:trPr>
         <w:tc>
           <w:tcPr>
-            <w:tcW w:w="1377" w:type="dxa"/>
+            <w:tcW w:w="1375" w:type="dxa"/>
             <w:tcBorders>
               <w:top w:val="single" w:sz="4" w:space="0" w:color="8EA9DB"/>
               <w:left w:val="single" w:sz="4" w:space="0" w:color="8EA9DB"/>
@@ -11445,7 +11460,7 @@
         </w:tc>
         <w:tc>
           <w:tcPr>
-            <w:tcW w:w="7042" w:type="dxa"/>
+            <w:tcW w:w="7044" w:type="dxa"/>
             <w:tcBorders>
               <w:top w:val="single" w:sz="4" w:space="0" w:color="D0CECE"/>
               <w:left w:val="single" w:sz="4" w:space="0" w:color="D0CECE"/>
@@ -11483,7 +11498,7 @@
         </w:trPr>
         <w:tc>
           <w:tcPr>
-            <w:tcW w:w="1377" w:type="dxa"/>
+            <w:tcW w:w="1375" w:type="dxa"/>
             <w:tcBorders>
               <w:top w:val="single" w:sz="4" w:space="0" w:color="8EA9DB"/>
               <w:left w:val="single" w:sz="4" w:space="0" w:color="8EA9DB"/>
@@ -11520,7 +11535,7 @@
         </w:tc>
         <w:tc>
           <w:tcPr>
-            <w:tcW w:w="7042" w:type="dxa"/>
+            <w:tcW w:w="7044" w:type="dxa"/>
             <w:tcBorders>
               <w:top w:val="single" w:sz="4" w:space="0" w:color="D0CECE"/>
               <w:left w:val="single" w:sz="4" w:space="0" w:color="D0CECE"/>
@@ -11585,8 +11600,8 @@
         <w:tblLook w:firstRow="1" w:noVBand="1" w:lastRow="0" w:firstColumn="1" w:lastColumn="0" w:noHBand="0" w:val="04a0"/>
       </w:tblPr>
       <w:tblGrid>
-        <w:gridCol w:w="1377"/>
-        <w:gridCol w:w="7042"/>
+        <w:gridCol w:w="1375"/>
+        <w:gridCol w:w="7044"/>
       </w:tblGrid>
       <w:tr>
         <w:trPr>
@@ -11594,7 +11609,7 @@
         </w:trPr>
         <w:tc>
           <w:tcPr>
-            <w:tcW w:w="1377" w:type="dxa"/>
+            <w:tcW w:w="1375" w:type="dxa"/>
             <w:tcBorders>
               <w:top w:val="single" w:sz="4" w:space="0" w:color="8EA9DB"/>
               <w:left w:val="single" w:sz="4" w:space="0" w:color="8EA9DB"/>
@@ -11636,7 +11651,7 @@
         </w:tc>
         <w:tc>
           <w:tcPr>
-            <w:tcW w:w="7042" w:type="dxa"/>
+            <w:tcW w:w="7044" w:type="dxa"/>
             <w:tcBorders>
               <w:top w:val="single" w:sz="4" w:space="0" w:color="8EA9DB"/>
               <w:bottom w:val="single" w:sz="4" w:space="0" w:color="D0CECE"/>
@@ -11682,7 +11697,7 @@
         </w:trPr>
         <w:tc>
           <w:tcPr>
-            <w:tcW w:w="1377" w:type="dxa"/>
+            <w:tcW w:w="1375" w:type="dxa"/>
             <w:tcBorders>
               <w:top w:val="single" w:sz="4" w:space="0" w:color="8EA9DB"/>
               <w:left w:val="single" w:sz="4" w:space="0" w:color="8EA9DB"/>
@@ -11719,7 +11734,7 @@
         </w:tc>
         <w:tc>
           <w:tcPr>
-            <w:tcW w:w="7042" w:type="dxa"/>
+            <w:tcW w:w="7044" w:type="dxa"/>
             <w:tcBorders>
               <w:top w:val="single" w:sz="4" w:space="0" w:color="D0CECE"/>
               <w:left w:val="single" w:sz="4" w:space="0" w:color="D0CECE"/>
@@ -11765,7 +11780,7 @@
         </w:trPr>
         <w:tc>
           <w:tcPr>
-            <w:tcW w:w="1377" w:type="dxa"/>
+            <w:tcW w:w="1375" w:type="dxa"/>
             <w:tcBorders>
               <w:top w:val="single" w:sz="4" w:space="0" w:color="8EA9DB"/>
               <w:left w:val="single" w:sz="4" w:space="0" w:color="8EA9DB"/>
@@ -11802,7 +11817,7 @@
         </w:tc>
         <w:tc>
           <w:tcPr>
-            <w:tcW w:w="7042" w:type="dxa"/>
+            <w:tcW w:w="7044" w:type="dxa"/>
             <w:tcBorders>
               <w:top w:val="single" w:sz="4" w:space="0" w:color="D0CECE"/>
               <w:left w:val="single" w:sz="4" w:space="0" w:color="D0CECE"/>
@@ -11840,7 +11855,7 @@
         </w:trPr>
         <w:tc>
           <w:tcPr>
-            <w:tcW w:w="1377" w:type="dxa"/>
+            <w:tcW w:w="1375" w:type="dxa"/>
             <w:tcBorders>
               <w:top w:val="single" w:sz="4" w:space="0" w:color="8EA9DB"/>
               <w:left w:val="single" w:sz="4" w:space="0" w:color="8EA9DB"/>
@@ -11877,7 +11892,7 @@
         </w:tc>
         <w:tc>
           <w:tcPr>
-            <w:tcW w:w="7042" w:type="dxa"/>
+            <w:tcW w:w="7044" w:type="dxa"/>
             <w:tcBorders>
               <w:top w:val="single" w:sz="4" w:space="0" w:color="D0CECE"/>
               <w:left w:val="single" w:sz="4" w:space="0" w:color="D0CECE"/>
@@ -11935,7 +11950,7 @@
         </w:trPr>
         <w:tc>
           <w:tcPr>
-            <w:tcW w:w="1377" w:type="dxa"/>
+            <w:tcW w:w="1375" w:type="dxa"/>
             <w:tcBorders>
               <w:top w:val="single" w:sz="4" w:space="0" w:color="8EA9DB"/>
               <w:left w:val="single" w:sz="4" w:space="0" w:color="8EA9DB"/>
@@ -11973,7 +11988,7 @@
         </w:tc>
         <w:tc>
           <w:tcPr>
-            <w:tcW w:w="7042" w:type="dxa"/>
+            <w:tcW w:w="7044" w:type="dxa"/>
             <w:tcBorders>
               <w:top w:val="single" w:sz="4" w:space="0" w:color="D0CECE"/>
               <w:bottom w:val="single" w:sz="4" w:space="0" w:color="8EA9DB"/>
@@ -12010,7 +12025,7 @@
         </w:trPr>
         <w:tc>
           <w:tcPr>
-            <w:tcW w:w="1377" w:type="dxa"/>
+            <w:tcW w:w="1375" w:type="dxa"/>
             <w:tcBorders>
               <w:top w:val="single" w:sz="4" w:space="0" w:color="8EA9DB"/>
               <w:left w:val="single" w:sz="4" w:space="0" w:color="8EA9DB"/>
@@ -12047,7 +12062,7 @@
         </w:tc>
         <w:tc>
           <w:tcPr>
-            <w:tcW w:w="7042" w:type="dxa"/>
+            <w:tcW w:w="7044" w:type="dxa"/>
             <w:tcBorders>
               <w:top w:val="single" w:sz="4" w:space="0" w:color="D0CECE"/>
               <w:left w:val="single" w:sz="4" w:space="0" w:color="D0CECE"/>
@@ -12205,7 +12220,7 @@
         </w:trPr>
         <w:tc>
           <w:tcPr>
-            <w:tcW w:w="1377" w:type="dxa"/>
+            <w:tcW w:w="1375" w:type="dxa"/>
             <w:tcBorders>
               <w:top w:val="single" w:sz="4" w:space="0" w:color="8EA9DB"/>
               <w:left w:val="single" w:sz="4" w:space="0" w:color="8EA9DB"/>
@@ -12243,7 +12258,7 @@
         </w:tc>
         <w:tc>
           <w:tcPr>
-            <w:tcW w:w="7042" w:type="dxa"/>
+            <w:tcW w:w="7044" w:type="dxa"/>
             <w:tcBorders>
               <w:top w:val="single" w:sz="4" w:space="0" w:color="D0CECE"/>
               <w:left w:val="single" w:sz="4" w:space="0" w:color="D0CECE"/>
@@ -12341,7 +12356,7 @@
         </w:trPr>
         <w:tc>
           <w:tcPr>
-            <w:tcW w:w="1377" w:type="dxa"/>
+            <w:tcW w:w="1375" w:type="dxa"/>
             <w:tcBorders>
               <w:top w:val="single" w:sz="4" w:space="0" w:color="8EA9DB"/>
               <w:left w:val="single" w:sz="4" w:space="0" w:color="8EA9DB"/>
@@ -12378,7 +12393,7 @@
         </w:tc>
         <w:tc>
           <w:tcPr>
-            <w:tcW w:w="7042" w:type="dxa"/>
+            <w:tcW w:w="7044" w:type="dxa"/>
             <w:tcBorders>
               <w:top w:val="single" w:sz="4" w:space="0" w:color="D0CECE"/>
               <w:left w:val="single" w:sz="4" w:space="0" w:color="D0CECE"/>
@@ -12461,8 +12476,8 @@
         <w:tblLook w:firstRow="1" w:noVBand="1" w:lastRow="0" w:firstColumn="1" w:lastColumn="0" w:noHBand="0" w:val="04a0"/>
       </w:tblPr>
       <w:tblGrid>
-        <w:gridCol w:w="1377"/>
-        <w:gridCol w:w="7042"/>
+        <w:gridCol w:w="1375"/>
+        <w:gridCol w:w="7044"/>
       </w:tblGrid>
       <w:tr>
         <w:trPr>
@@ -12470,7 +12485,7 @@
         </w:trPr>
         <w:tc>
           <w:tcPr>
-            <w:tcW w:w="1377" w:type="dxa"/>
+            <w:tcW w:w="1375" w:type="dxa"/>
             <w:tcBorders>
               <w:top w:val="single" w:sz="4" w:space="0" w:color="8EA9DB"/>
               <w:left w:val="single" w:sz="4" w:space="0" w:color="8EA9DB"/>
@@ -12512,7 +12527,7 @@
         </w:tc>
         <w:tc>
           <w:tcPr>
-            <w:tcW w:w="7042" w:type="dxa"/>
+            <w:tcW w:w="7044" w:type="dxa"/>
             <w:tcBorders>
               <w:top w:val="single" w:sz="4" w:space="0" w:color="8EA9DB"/>
               <w:bottom w:val="single" w:sz="4" w:space="0" w:color="D0CECE"/>
@@ -12558,7 +12573,7 @@
         </w:trPr>
         <w:tc>
           <w:tcPr>
-            <w:tcW w:w="1377" w:type="dxa"/>
+            <w:tcW w:w="1375" w:type="dxa"/>
             <w:tcBorders>
               <w:top w:val="single" w:sz="4" w:space="0" w:color="8EA9DB"/>
               <w:left w:val="single" w:sz="4" w:space="0" w:color="8EA9DB"/>
@@ -12595,7 +12610,7 @@
         </w:tc>
         <w:tc>
           <w:tcPr>
-            <w:tcW w:w="7042" w:type="dxa"/>
+            <w:tcW w:w="7044" w:type="dxa"/>
             <w:tcBorders>
               <w:top w:val="single" w:sz="4" w:space="0" w:color="D0CECE"/>
               <w:left w:val="single" w:sz="4" w:space="0" w:color="D0CECE"/>
@@ -12649,7 +12664,7 @@
         </w:trPr>
         <w:tc>
           <w:tcPr>
-            <w:tcW w:w="1377" w:type="dxa"/>
+            <w:tcW w:w="1375" w:type="dxa"/>
             <w:tcBorders>
               <w:top w:val="single" w:sz="4" w:space="0" w:color="8EA9DB"/>
               <w:left w:val="single" w:sz="4" w:space="0" w:color="8EA9DB"/>
@@ -12686,7 +12701,7 @@
         </w:tc>
         <w:tc>
           <w:tcPr>
-            <w:tcW w:w="7042" w:type="dxa"/>
+            <w:tcW w:w="7044" w:type="dxa"/>
             <w:tcBorders>
               <w:top w:val="single" w:sz="4" w:space="0" w:color="D0CECE"/>
               <w:left w:val="single" w:sz="4" w:space="0" w:color="D0CECE"/>
@@ -12724,7 +12739,7 @@
         </w:trPr>
         <w:tc>
           <w:tcPr>
-            <w:tcW w:w="1377" w:type="dxa"/>
+            <w:tcW w:w="1375" w:type="dxa"/>
             <w:tcBorders>
               <w:top w:val="single" w:sz="4" w:space="0" w:color="8EA9DB"/>
               <w:left w:val="single" w:sz="4" w:space="0" w:color="8EA9DB"/>
@@ -12761,7 +12776,7 @@
         </w:tc>
         <w:tc>
           <w:tcPr>
-            <w:tcW w:w="7042" w:type="dxa"/>
+            <w:tcW w:w="7044" w:type="dxa"/>
             <w:tcBorders>
               <w:top w:val="single" w:sz="4" w:space="0" w:color="D0CECE"/>
               <w:left w:val="single" w:sz="4" w:space="0" w:color="D0CECE"/>
@@ -12819,7 +12834,7 @@
         </w:trPr>
         <w:tc>
           <w:tcPr>
-            <w:tcW w:w="1377" w:type="dxa"/>
+            <w:tcW w:w="1375" w:type="dxa"/>
             <w:tcBorders>
               <w:top w:val="single" w:sz="4" w:space="0" w:color="8EA9DB"/>
               <w:left w:val="single" w:sz="4" w:space="0" w:color="8EA9DB"/>
@@ -12857,7 +12872,7 @@
         </w:tc>
         <w:tc>
           <w:tcPr>
-            <w:tcW w:w="7042" w:type="dxa"/>
+            <w:tcW w:w="7044" w:type="dxa"/>
             <w:tcBorders>
               <w:top w:val="single" w:sz="4" w:space="0" w:color="D0CECE"/>
               <w:bottom w:val="single" w:sz="4" w:space="0" w:color="8EA9DB"/>
@@ -12894,7 +12909,7 @@
         </w:trPr>
         <w:tc>
           <w:tcPr>
-            <w:tcW w:w="1377" w:type="dxa"/>
+            <w:tcW w:w="1375" w:type="dxa"/>
             <w:tcBorders>
               <w:top w:val="single" w:sz="4" w:space="0" w:color="8EA9DB"/>
               <w:left w:val="single" w:sz="4" w:space="0" w:color="8EA9DB"/>
@@ -12931,7 +12946,7 @@
         </w:tc>
         <w:tc>
           <w:tcPr>
-            <w:tcW w:w="7042" w:type="dxa"/>
+            <w:tcW w:w="7044" w:type="dxa"/>
             <w:tcBorders>
               <w:top w:val="single" w:sz="4" w:space="0" w:color="D0CECE"/>
               <w:left w:val="single" w:sz="4" w:space="0" w:color="D0CECE"/>
@@ -13037,7 +13052,7 @@
         </w:trPr>
         <w:tc>
           <w:tcPr>
-            <w:tcW w:w="1377" w:type="dxa"/>
+            <w:tcW w:w="1375" w:type="dxa"/>
             <w:tcBorders>
               <w:top w:val="single" w:sz="4" w:space="0" w:color="8EA9DB"/>
               <w:left w:val="single" w:sz="4" w:space="0" w:color="8EA9DB"/>
@@ -13075,7 +13090,7 @@
         </w:tc>
         <w:tc>
           <w:tcPr>
-            <w:tcW w:w="7042" w:type="dxa"/>
+            <w:tcW w:w="7044" w:type="dxa"/>
             <w:tcBorders>
               <w:top w:val="single" w:sz="4" w:space="0" w:color="D0CECE"/>
               <w:left w:val="single" w:sz="4" w:space="0" w:color="D0CECE"/>
@@ -13133,7 +13148,7 @@
         </w:trPr>
         <w:tc>
           <w:tcPr>
-            <w:tcW w:w="1377" w:type="dxa"/>
+            <w:tcW w:w="1375" w:type="dxa"/>
             <w:tcBorders>
               <w:top w:val="single" w:sz="4" w:space="0" w:color="8EA9DB"/>
               <w:left w:val="single" w:sz="4" w:space="0" w:color="8EA9DB"/>
@@ -13170,7 +13185,7 @@
         </w:tc>
         <w:tc>
           <w:tcPr>
-            <w:tcW w:w="7042" w:type="dxa"/>
+            <w:tcW w:w="7044" w:type="dxa"/>
             <w:tcBorders>
               <w:top w:val="single" w:sz="4" w:space="0" w:color="D0CECE"/>
               <w:left w:val="single" w:sz="4" w:space="0" w:color="D0CECE"/>
@@ -13235,8 +13250,8 @@
         <w:tblLook w:firstRow="1" w:noVBand="1" w:lastRow="0" w:firstColumn="1" w:lastColumn="0" w:noHBand="0" w:val="04a0"/>
       </w:tblPr>
       <w:tblGrid>
-        <w:gridCol w:w="1377"/>
-        <w:gridCol w:w="7042"/>
+        <w:gridCol w:w="1375"/>
+        <w:gridCol w:w="7044"/>
       </w:tblGrid>
       <w:tr>
         <w:trPr>
@@ -13244,7 +13259,7 @@
         </w:trPr>
         <w:tc>
           <w:tcPr>
-            <w:tcW w:w="1377" w:type="dxa"/>
+            <w:tcW w:w="1375" w:type="dxa"/>
             <w:tcBorders>
               <w:top w:val="single" w:sz="4" w:space="0" w:color="8EA9DB"/>
               <w:left w:val="single" w:sz="4" w:space="0" w:color="8EA9DB"/>
@@ -13286,7 +13301,7 @@
         </w:tc>
         <w:tc>
           <w:tcPr>
-            <w:tcW w:w="7042" w:type="dxa"/>
+            <w:tcW w:w="7044" w:type="dxa"/>
             <w:tcBorders>
               <w:top w:val="single" w:sz="4" w:space="0" w:color="8EA9DB"/>
               <w:bottom w:val="single" w:sz="4" w:space="0" w:color="D0CECE"/>
@@ -13332,7 +13347,7 @@
         </w:trPr>
         <w:tc>
           <w:tcPr>
-            <w:tcW w:w="1377" w:type="dxa"/>
+            <w:tcW w:w="1375" w:type="dxa"/>
             <w:tcBorders>
               <w:top w:val="single" w:sz="4" w:space="0" w:color="8EA9DB"/>
               <w:left w:val="single" w:sz="4" w:space="0" w:color="8EA9DB"/>
@@ -13369,7 +13384,7 @@
         </w:tc>
         <w:tc>
           <w:tcPr>
-            <w:tcW w:w="7042" w:type="dxa"/>
+            <w:tcW w:w="7044" w:type="dxa"/>
             <w:tcBorders>
               <w:top w:val="single" w:sz="4" w:space="0" w:color="D0CECE"/>
               <w:left w:val="single" w:sz="4" w:space="0" w:color="D0CECE"/>
@@ -13438,7 +13453,7 @@
         </w:trPr>
         <w:tc>
           <w:tcPr>
-            <w:tcW w:w="1377" w:type="dxa"/>
+            <w:tcW w:w="1375" w:type="dxa"/>
             <w:tcBorders>
               <w:top w:val="single" w:sz="4" w:space="0" w:color="8EA9DB"/>
               <w:left w:val="single" w:sz="4" w:space="0" w:color="8EA9DB"/>
@@ -13475,7 +13490,7 @@
         </w:tc>
         <w:tc>
           <w:tcPr>
-            <w:tcW w:w="7042" w:type="dxa"/>
+            <w:tcW w:w="7044" w:type="dxa"/>
             <w:tcBorders>
               <w:top w:val="single" w:sz="4" w:space="0" w:color="D0CECE"/>
               <w:left w:val="single" w:sz="4" w:space="0" w:color="D0CECE"/>
@@ -13513,7 +13528,7 @@
         </w:trPr>
         <w:tc>
           <w:tcPr>
-            <w:tcW w:w="1377" w:type="dxa"/>
+            <w:tcW w:w="1375" w:type="dxa"/>
             <w:tcBorders>
               <w:top w:val="single" w:sz="4" w:space="0" w:color="8EA9DB"/>
               <w:left w:val="single" w:sz="4" w:space="0" w:color="8EA9DB"/>
@@ -13550,7 +13565,7 @@
         </w:tc>
         <w:tc>
           <w:tcPr>
-            <w:tcW w:w="7042" w:type="dxa"/>
+            <w:tcW w:w="7044" w:type="dxa"/>
             <w:tcBorders>
               <w:top w:val="single" w:sz="4" w:space="0" w:color="D0CECE"/>
               <w:left w:val="single" w:sz="4" w:space="0" w:color="D0CECE"/>
@@ -13588,7 +13603,7 @@
         </w:trPr>
         <w:tc>
           <w:tcPr>
-            <w:tcW w:w="1377" w:type="dxa"/>
+            <w:tcW w:w="1375" w:type="dxa"/>
             <w:tcBorders>
               <w:top w:val="single" w:sz="4" w:space="0" w:color="8EA9DB"/>
               <w:left w:val="single" w:sz="4" w:space="0" w:color="8EA9DB"/>
@@ -13626,7 +13641,7 @@
         </w:tc>
         <w:tc>
           <w:tcPr>
-            <w:tcW w:w="7042" w:type="dxa"/>
+            <w:tcW w:w="7044" w:type="dxa"/>
             <w:tcBorders>
               <w:top w:val="single" w:sz="4" w:space="0" w:color="D0CECE"/>
               <w:bottom w:val="single" w:sz="4" w:space="0" w:color="8EA9DB"/>
@@ -13663,7 +13678,7 @@
         </w:trPr>
         <w:tc>
           <w:tcPr>
-            <w:tcW w:w="1377" w:type="dxa"/>
+            <w:tcW w:w="1375" w:type="dxa"/>
             <w:tcBorders>
               <w:top w:val="single" w:sz="4" w:space="0" w:color="8EA9DB"/>
               <w:left w:val="single" w:sz="4" w:space="0" w:color="8EA9DB"/>
@@ -13700,7 +13715,7 @@
         </w:tc>
         <w:tc>
           <w:tcPr>
-            <w:tcW w:w="7042" w:type="dxa"/>
+            <w:tcW w:w="7044" w:type="dxa"/>
             <w:tcBorders>
               <w:top w:val="single" w:sz="4" w:space="0" w:color="D0CECE"/>
               <w:left w:val="single" w:sz="4" w:space="0" w:color="D0CECE"/>
@@ -13818,7 +13833,7 @@
         </w:trPr>
         <w:tc>
           <w:tcPr>
-            <w:tcW w:w="1377" w:type="dxa"/>
+            <w:tcW w:w="1375" w:type="dxa"/>
             <w:tcBorders>
               <w:top w:val="single" w:sz="4" w:space="0" w:color="8EA9DB"/>
               <w:left w:val="single" w:sz="4" w:space="0" w:color="8EA9DB"/>
@@ -13856,7 +13871,7 @@
         </w:tc>
         <w:tc>
           <w:tcPr>
-            <w:tcW w:w="7042" w:type="dxa"/>
+            <w:tcW w:w="7044" w:type="dxa"/>
             <w:tcBorders>
               <w:top w:val="single" w:sz="4" w:space="0" w:color="D0CECE"/>
               <w:left w:val="single" w:sz="4" w:space="0" w:color="D0CECE"/>
@@ -13914,7 +13929,7 @@
         </w:trPr>
         <w:tc>
           <w:tcPr>
-            <w:tcW w:w="1377" w:type="dxa"/>
+            <w:tcW w:w="1375" w:type="dxa"/>
             <w:tcBorders>
               <w:top w:val="single" w:sz="4" w:space="0" w:color="8EA9DB"/>
               <w:left w:val="single" w:sz="4" w:space="0" w:color="8EA9DB"/>
@@ -13951,7 +13966,7 @@
         </w:tc>
         <w:tc>
           <w:tcPr>
-            <w:tcW w:w="7042" w:type="dxa"/>
+            <w:tcW w:w="7044" w:type="dxa"/>
             <w:tcBorders>
               <w:top w:val="single" w:sz="4" w:space="0" w:color="D0CECE"/>
               <w:left w:val="single" w:sz="4" w:space="0" w:color="D0CECE"/>
@@ -14300,7 +14315,7 @@
                 <wp:positionV relativeFrom="paragraph">
                   <wp:posOffset>126365</wp:posOffset>
                 </wp:positionV>
-                <wp:extent cx="2240280" cy="1432560"/>
+                <wp:extent cx="2241550" cy="1433830"/>
                 <wp:effectExtent l="0" t="0" r="13970" b="16510"/>
                 <wp:wrapNone/>
                 <wp:docPr id="3" name="Retângulo 1"/>
@@ -14311,7 +14326,7 @@
                       <wps:spPr>
                         <a:xfrm>
                           <a:off x="0" y="0"/>
-                          <a:ext cx="2239560" cy="1432080"/>
+                          <a:ext cx="2241000" cy="1433160"/>
                         </a:xfrm>
                         <a:prstGeom prst="rect">
                           <a:avLst/>
@@ -14341,7 +14356,7 @@
           </mc:Choice>
           <mc:Fallback>
             <w:pict>
-              <v:rect id="shape_0" ID="Retângulo 1" fillcolor="#4472c4" stroked="t" style="position:absolute;margin-left:22.35pt;margin-top:9.95pt;width:176.3pt;height:112.7pt" wp14:anchorId="08C2E183">
+              <v:rect id="shape_0" ID="Retângulo 1" fillcolor="#4472c4" stroked="t" style="position:absolute;margin-left:22.35pt;margin-top:9.95pt;width:176.4pt;height:112.8pt" wp14:anchorId="08C2E183">
                 <w10:wrap type="none"/>
                 <v:fill o:detectmouseclick="t" type="solid" color2="#bb8d3b"/>
                 <v:stroke color="#325490" weight="12600" joinstyle="miter" endcap="flat"/>
@@ -14360,7 +14375,7 @@
                 <wp:positionV relativeFrom="paragraph">
                   <wp:posOffset>24130</wp:posOffset>
                 </wp:positionV>
-                <wp:extent cx="1098550" cy="1208405"/>
+                <wp:extent cx="1099820" cy="1209675"/>
                 <wp:effectExtent l="0" t="0" r="22225" b="13970"/>
                 <wp:wrapNone/>
                 <wp:docPr id="4" name="Cilindro 3"/>
@@ -14371,7 +14386,7 @@
                       <wps:spPr>
                         <a:xfrm>
                           <a:off x="0" y="0"/>
-                          <a:ext cx="1098000" cy="1207800"/>
+                          <a:ext cx="1099080" cy="1208880"/>
                         </a:xfrm>
                         <a:prstGeom prst="can">
                           <a:avLst>
@@ -14434,7 +14449,7 @@
                   <v:h position="10800,@3"/>
                 </v:handles>
               </v:shapetype>
-              <v:shape id="shape_0" ID="Cilindro 3" fillcolor="#4472c4" stroked="t" style="position:absolute;margin-left:259.5pt;margin-top:1.9pt;width:86.4pt;height:95.05pt" wp14:anchorId="5C6D9239" type="shapetype_22">
+              <v:shape id="shape_0" ID="Cilindro 3" fillcolor="#4472c4" stroked="t" style="position:absolute;margin-left:259.5pt;margin-top:1.9pt;width:86.5pt;height:95.15pt" wp14:anchorId="5C6D9239" type="shapetype_22">
                 <w10:wrap type="none"/>
                 <v:fill o:detectmouseclick="t" type="solid" color2="#bb8d3b"/>
                 <v:stroke color="#325490" weight="12600" joinstyle="miter" endcap="flat"/>
@@ -14467,7 +14482,7 @@
                 <wp:positionV relativeFrom="paragraph">
                   <wp:posOffset>-13970</wp:posOffset>
                 </wp:positionV>
-                <wp:extent cx="1008380" cy="252095"/>
+                <wp:extent cx="1009650" cy="253365"/>
                 <wp:effectExtent l="0" t="0" r="22225" b="16510"/>
                 <wp:wrapNone/>
                 <wp:docPr id="5" name="Caixa de Texto 4"/>
@@ -14478,7 +14493,7 @@
                       <wps:spPr>
                         <a:xfrm>
                           <a:off x="0" y="0"/>
-                          <a:ext cx="1007640" cy="251640"/>
+                          <a:ext cx="1009080" cy="252720"/>
                         </a:xfrm>
                         <a:prstGeom prst="rect">
                           <a:avLst/>
@@ -14540,7 +14555,7 @@
           </mc:Choice>
           <mc:Fallback>
             <w:pict>
-              <v:rect id="shape_0" ID="Caixa de Texto 4" fillcolor="white" stroked="t" style="position:absolute;margin-left:59.95pt;margin-top:-1.1pt;width:79.3pt;height:19.75pt" wp14:anchorId="76D17D0E">
+              <v:rect id="shape_0" ID="Caixa de Texto 4" fillcolor="white" stroked="t" style="position:absolute;margin-left:59.95pt;margin-top:-1.1pt;width:79.4pt;height:19.85pt" wp14:anchorId="76D17D0E">
                 <w10:wrap type="square"/>
                 <v:fill o:detectmouseclick="t" type="solid" color2="black"/>
                 <v:stroke color="black" weight="6480" joinstyle="round" endcap="flat"/>
@@ -14588,7 +14603,7 @@
                 <wp:positionV relativeFrom="paragraph">
                   <wp:posOffset>-44450</wp:posOffset>
                 </wp:positionV>
-                <wp:extent cx="556895" cy="605790"/>
+                <wp:extent cx="558165" cy="607060"/>
                 <wp:effectExtent l="0" t="0" r="16510" b="24765"/>
                 <wp:wrapNone/>
                 <wp:docPr id="7" name="Caixa de Texto 8"/>
@@ -14599,7 +14614,7 @@
                       <wps:spPr>
                         <a:xfrm>
                           <a:off x="0" y="0"/>
-                          <a:ext cx="556200" cy="605160"/>
+                          <a:ext cx="557640" cy="606600"/>
                         </a:xfrm>
                         <a:prstGeom prst="rect">
                           <a:avLst/>
@@ -14679,7 +14694,7 @@
           </mc:Choice>
           <mc:Fallback>
             <w:pict>
-              <v:rect id="shape_0" ID="Caixa de Texto 8" fillcolor="white" stroked="t" style="position:absolute;margin-left:282.05pt;margin-top:-3.5pt;width:43.75pt;height:47.6pt" wp14:anchorId="16EBB271">
+              <v:rect id="shape_0" ID="Caixa de Texto 8" fillcolor="white" stroked="t" style="position:absolute;margin-left:282.05pt;margin-top:-3.5pt;width:43.85pt;height:47.7pt" wp14:anchorId="16EBB271">
                 <w10:wrap type="square"/>
                 <v:fill o:detectmouseclick="t" type="solid" color2="black"/>
                 <v:stroke color="black" weight="6480" joinstyle="round" endcap="flat"/>
@@ -14764,7 +14779,7 @@
                 <wp:positionV relativeFrom="paragraph">
                   <wp:posOffset>31115</wp:posOffset>
                 </wp:positionV>
-                <wp:extent cx="486410" cy="336550"/>
+                <wp:extent cx="487680" cy="337820"/>
                 <wp:effectExtent l="0" t="19050" r="30480" b="35560"/>
                 <wp:wrapNone/>
                 <wp:docPr id="9" name="Seta: para a Direita 9"/>
@@ -14775,7 +14790,7 @@
                       <wps:spPr>
                         <a:xfrm>
                           <a:off x="0" y="0"/>
-                          <a:ext cx="485640" cy="335880"/>
+                          <a:ext cx="487080" cy="337320"/>
                         </a:xfrm>
                         <a:prstGeom prst="rightArrow">
                           <a:avLst>
@@ -14827,7 +14842,7 @@
                   <v:h position="@3,0"/>
                 </v:handles>
               </v:shapetype>
-              <v:shape id="shape_0" ID="Seta: para a Direita 9" fillcolor="#4472c4" stroked="t" style="position:absolute;margin-left:207.95pt;margin-top:2.45pt;width:38.2pt;height:26.4pt" wp14:anchorId="7A69DD07" type="shapetype_13">
+              <v:shape id="shape_0" ID="Seta: para a Direita 9" fillcolor="#4472c4" stroked="t" style="position:absolute;margin-left:207.95pt;margin-top:2.45pt;width:38.3pt;height:26.5pt" wp14:anchorId="7A69DD07" type="shapetype_13">
                 <w10:wrap type="none"/>
                 <v:fill o:detectmouseclick="t" type="solid" color2="#bb8d3b"/>
                 <v:stroke color="#325490" weight="12600" joinstyle="miter" endcap="flat"/>
@@ -14846,7 +14861,7 @@
                 <wp:positionV relativeFrom="paragraph">
                   <wp:posOffset>-37465</wp:posOffset>
                 </wp:positionV>
-                <wp:extent cx="1647190" cy="374650"/>
+                <wp:extent cx="1648460" cy="375920"/>
                 <wp:effectExtent l="0" t="0" r="22225" b="16510"/>
                 <wp:wrapNone/>
                 <wp:docPr id="10" name="Caixa de Texto 4"/>
@@ -14857,7 +14872,7 @@
                       <wps:spPr>
                         <a:xfrm>
                           <a:off x="0" y="0"/>
-                          <a:ext cx="1646640" cy="374040"/>
+                          <a:ext cx="1647720" cy="375120"/>
                         </a:xfrm>
                         <a:prstGeom prst="rect">
                           <a:avLst/>
@@ -14912,7 +14927,7 @@
           </mc:Choice>
           <mc:Fallback>
             <w:pict>
-              <v:rect id="shape_0" ID="Caixa de Texto 4" fillcolor="white" stroked="t" style="position:absolute;margin-left:43.8pt;margin-top:-2.95pt;width:129.6pt;height:29.4pt" wp14:anchorId="76D17D0E">
+              <v:rect id="shape_0" ID="Caixa de Texto 4" fillcolor="white" stroked="t" style="position:absolute;margin-left:43.8pt;margin-top:-2.95pt;width:129.7pt;height:29.5pt" wp14:anchorId="76D17D0E">
                 <w10:wrap type="square"/>
                 <v:fill o:detectmouseclick="t" type="solid" color2="black"/>
                 <v:stroke color="black" weight="6480" joinstyle="round" endcap="flat"/>
@@ -14971,7 +14986,7 @@
                 <wp:positionV relativeFrom="paragraph">
                   <wp:posOffset>61595</wp:posOffset>
                 </wp:positionV>
-                <wp:extent cx="1802765" cy="502920"/>
+                <wp:extent cx="1804035" cy="504190"/>
                 <wp:effectExtent l="0" t="0" r="24765" b="16510"/>
                 <wp:wrapNone/>
                 <wp:docPr id="12" name="Caixa de Texto 6"/>
@@ -14982,7 +14997,7 @@
                       <wps:spPr>
                         <a:xfrm>
                           <a:off x="0" y="0"/>
-                          <a:ext cx="1802160" cy="502200"/>
+                          <a:ext cx="1803240" cy="503640"/>
                         </a:xfrm>
                         <a:prstGeom prst="rect">
                           <a:avLst/>
@@ -15033,7 +15048,7 @@
           </mc:Choice>
           <mc:Fallback>
             <w:pict>
-              <v:rect id="shape_0" ID="Caixa de Texto 6" fillcolor="white" stroked="t" style="position:absolute;margin-left:38.6pt;margin-top:4.85pt;width:141.85pt;height:39.5pt" wp14:anchorId="5ECC314A">
+              <v:rect id="shape_0" ID="Caixa de Texto 6" fillcolor="white" stroked="t" style="position:absolute;margin-left:38.6pt;margin-top:4.85pt;width:141.95pt;height:39.6pt" wp14:anchorId="5ECC314A">
                 <w10:wrap type="square"/>
                 <v:fill o:detectmouseclick="t" type="solid" color2="black"/>
                 <v:stroke color="black" weight="6480" joinstyle="round" endcap="flat"/>
@@ -15084,7 +15099,9 @@
         </w:rPr>
       </w:pPr>
       <w:r>
-        <w:rPr/>
+        <w:rPr>
+          <w:rFonts w:cs="Arial" w:ascii="Arial" w:hAnsi="Arial"/>
+        </w:rPr>
       </w:r>
     </w:p>
     <w:p>
@@ -15570,7 +15587,9 @@
         </w:rPr>
       </w:pPr>
       <w:r>
-        <w:rPr/>
+        <w:rPr>
+          <w:rFonts w:cs="Arial" w:ascii="Arial" w:hAnsi="Arial"/>
+        </w:rPr>
       </w:r>
     </w:p>
     <w:p>
@@ -15709,7 +15728,11 @@
         </w:rPr>
       </w:pPr>
       <w:r>
-        <w:rPr/>
+        <w:rPr>
+          <w:rFonts w:cs="Arial" w:ascii="Arial" w:hAnsi="Arial"/>
+          <w:b/>
+          <w:bCs/>
+        </w:rPr>
       </w:r>
     </w:p>
     <w:p>
@@ -15724,7 +15747,11 @@
         </w:rPr>
       </w:pPr>
       <w:r>
-        <w:rPr/>
+        <w:rPr>
+          <w:rFonts w:cs="Arial" w:ascii="Arial" w:hAnsi="Arial"/>
+          <w:b/>
+          <w:bCs/>
+        </w:rPr>
       </w:r>
     </w:p>
     <w:p>
@@ -15739,7 +15766,11 @@
         </w:rPr>
       </w:pPr>
       <w:r>
-        <w:rPr/>
+        <w:rPr>
+          <w:rFonts w:cs="Arial" w:ascii="Arial" w:hAnsi="Arial"/>
+          <w:b/>
+          <w:bCs/>
+        </w:rPr>
       </w:r>
     </w:p>
     <w:p>
@@ -15754,7 +15785,11 @@
         </w:rPr>
       </w:pPr>
       <w:r>
-        <w:rPr/>
+        <w:rPr>
+          <w:rFonts w:cs="Arial" w:ascii="Arial" w:hAnsi="Arial"/>
+          <w:b/>
+          <w:bCs/>
+        </w:rPr>
       </w:r>
     </w:p>
     <w:p>
@@ -15769,7 +15804,11 @@
         </w:rPr>
       </w:pPr>
       <w:r>
-        <w:rPr/>
+        <w:rPr>
+          <w:rFonts w:cs="Arial" w:ascii="Arial" w:hAnsi="Arial"/>
+          <w:b/>
+          <w:bCs/>
+        </w:rPr>
       </w:r>
     </w:p>
     <w:p>
@@ -15784,7 +15823,11 @@
         </w:rPr>
       </w:pPr>
       <w:r>
-        <w:rPr/>
+        <w:rPr>
+          <w:rFonts w:cs="Arial" w:ascii="Arial" w:hAnsi="Arial"/>
+          <w:b/>
+          <w:bCs/>
+        </w:rPr>
       </w:r>
     </w:p>
     <w:p>
@@ -15835,7 +15878,9 @@
         </w:rPr>
       </w:pPr>
       <w:r>
-        <w:rPr/>
+        <w:rPr>
+          <w:rFonts w:cs="Arial" w:ascii="Arial" w:hAnsi="Arial"/>
+        </w:rPr>
       </w:r>
     </w:p>
     <w:p>
@@ -17509,6 +17554,390 @@
       <w:rFonts w:cs="Wingdings"/>
     </w:rPr>
   </w:style>
+  <w:style w:type="character" w:styleId="ListLabel96">
+    <w:name w:val="ListLabel 96"/>
+    <w:qFormat/>
+    <w:rPr>
+      <w:rFonts w:ascii="Arial" w:hAnsi="Arial" w:cs="Symbol"/>
+      <w:b/>
+    </w:rPr>
+  </w:style>
+  <w:style w:type="character" w:styleId="ListLabel97">
+    <w:name w:val="ListLabel 97"/>
+    <w:qFormat/>
+    <w:rPr>
+      <w:rFonts w:cs="Courier New"/>
+    </w:rPr>
+  </w:style>
+  <w:style w:type="character" w:styleId="ListLabel98">
+    <w:name w:val="ListLabel 98"/>
+    <w:qFormat/>
+    <w:rPr>
+      <w:rFonts w:cs="Wingdings"/>
+    </w:rPr>
+  </w:style>
+  <w:style w:type="character" w:styleId="ListLabel99">
+    <w:name w:val="ListLabel 99"/>
+    <w:qFormat/>
+    <w:rPr>
+      <w:rFonts w:cs="Symbol"/>
+    </w:rPr>
+  </w:style>
+  <w:style w:type="character" w:styleId="ListLabel100">
+    <w:name w:val="ListLabel 100"/>
+    <w:qFormat/>
+    <w:rPr>
+      <w:rFonts w:cs="Courier New"/>
+    </w:rPr>
+  </w:style>
+  <w:style w:type="character" w:styleId="ListLabel101">
+    <w:name w:val="ListLabel 101"/>
+    <w:qFormat/>
+    <w:rPr>
+      <w:rFonts w:cs="Wingdings"/>
+    </w:rPr>
+  </w:style>
+  <w:style w:type="character" w:styleId="ListLabel102">
+    <w:name w:val="ListLabel 102"/>
+    <w:qFormat/>
+    <w:rPr>
+      <w:rFonts w:cs="Symbol"/>
+    </w:rPr>
+  </w:style>
+  <w:style w:type="character" w:styleId="ListLabel103">
+    <w:name w:val="ListLabel 103"/>
+    <w:qFormat/>
+    <w:rPr>
+      <w:rFonts w:cs="Courier New"/>
+    </w:rPr>
+  </w:style>
+  <w:style w:type="character" w:styleId="ListLabel104">
+    <w:name w:val="ListLabel 104"/>
+    <w:qFormat/>
+    <w:rPr>
+      <w:rFonts w:cs="Wingdings"/>
+    </w:rPr>
+  </w:style>
+  <w:style w:type="character" w:styleId="ListLabel105">
+    <w:name w:val="ListLabel 105"/>
+    <w:qFormat/>
+    <w:rPr>
+      <w:rFonts w:ascii="Arial" w:hAnsi="Arial" w:cs="Symbol"/>
+      <w:b/>
+    </w:rPr>
+  </w:style>
+  <w:style w:type="character" w:styleId="ListLabel106">
+    <w:name w:val="ListLabel 106"/>
+    <w:qFormat/>
+    <w:rPr>
+      <w:rFonts w:cs="Courier New"/>
+    </w:rPr>
+  </w:style>
+  <w:style w:type="character" w:styleId="ListLabel107">
+    <w:name w:val="ListLabel 107"/>
+    <w:qFormat/>
+    <w:rPr>
+      <w:rFonts w:cs="Wingdings"/>
+    </w:rPr>
+  </w:style>
+  <w:style w:type="character" w:styleId="ListLabel108">
+    <w:name w:val="ListLabel 108"/>
+    <w:qFormat/>
+    <w:rPr>
+      <w:rFonts w:cs="Symbol"/>
+    </w:rPr>
+  </w:style>
+  <w:style w:type="character" w:styleId="ListLabel109">
+    <w:name w:val="ListLabel 109"/>
+    <w:qFormat/>
+    <w:rPr>
+      <w:rFonts w:cs="Courier New"/>
+    </w:rPr>
+  </w:style>
+  <w:style w:type="character" w:styleId="ListLabel110">
+    <w:name w:val="ListLabel 110"/>
+    <w:qFormat/>
+    <w:rPr>
+      <w:rFonts w:cs="Wingdings"/>
+    </w:rPr>
+  </w:style>
+  <w:style w:type="character" w:styleId="ListLabel111">
+    <w:name w:val="ListLabel 111"/>
+    <w:qFormat/>
+    <w:rPr>
+      <w:rFonts w:cs="Symbol"/>
+    </w:rPr>
+  </w:style>
+  <w:style w:type="character" w:styleId="ListLabel112">
+    <w:name w:val="ListLabel 112"/>
+    <w:qFormat/>
+    <w:rPr>
+      <w:rFonts w:cs="Courier New"/>
+    </w:rPr>
+  </w:style>
+  <w:style w:type="character" w:styleId="ListLabel113">
+    <w:name w:val="ListLabel 113"/>
+    <w:qFormat/>
+    <w:rPr>
+      <w:rFonts w:cs="Wingdings"/>
+    </w:rPr>
+  </w:style>
+  <w:style w:type="character" w:styleId="ListLabel114">
+    <w:name w:val="ListLabel 114"/>
+    <w:qFormat/>
+    <w:rPr>
+      <w:rFonts w:ascii="Arial" w:hAnsi="Arial" w:cs="Symbol"/>
+      <w:b/>
+    </w:rPr>
+  </w:style>
+  <w:style w:type="character" w:styleId="ListLabel115">
+    <w:name w:val="ListLabel 115"/>
+    <w:qFormat/>
+    <w:rPr>
+      <w:rFonts w:cs="Courier New"/>
+    </w:rPr>
+  </w:style>
+  <w:style w:type="character" w:styleId="ListLabel116">
+    <w:name w:val="ListLabel 116"/>
+    <w:qFormat/>
+    <w:rPr>
+      <w:rFonts w:cs="Wingdings"/>
+    </w:rPr>
+  </w:style>
+  <w:style w:type="character" w:styleId="ListLabel117">
+    <w:name w:val="ListLabel 117"/>
+    <w:qFormat/>
+    <w:rPr>
+      <w:rFonts w:cs="Symbol"/>
+    </w:rPr>
+  </w:style>
+  <w:style w:type="character" w:styleId="ListLabel118">
+    <w:name w:val="ListLabel 118"/>
+    <w:qFormat/>
+    <w:rPr>
+      <w:rFonts w:cs="Courier New"/>
+    </w:rPr>
+  </w:style>
+  <w:style w:type="character" w:styleId="ListLabel119">
+    <w:name w:val="ListLabel 119"/>
+    <w:qFormat/>
+    <w:rPr>
+      <w:rFonts w:cs="Wingdings"/>
+    </w:rPr>
+  </w:style>
+  <w:style w:type="character" w:styleId="ListLabel120">
+    <w:name w:val="ListLabel 120"/>
+    <w:qFormat/>
+    <w:rPr>
+      <w:rFonts w:cs="Symbol"/>
+    </w:rPr>
+  </w:style>
+  <w:style w:type="character" w:styleId="ListLabel121">
+    <w:name w:val="ListLabel 121"/>
+    <w:qFormat/>
+    <w:rPr>
+      <w:rFonts w:cs="Courier New"/>
+    </w:rPr>
+  </w:style>
+  <w:style w:type="character" w:styleId="ListLabel122">
+    <w:name w:val="ListLabel 122"/>
+    <w:qFormat/>
+    <w:rPr>
+      <w:rFonts w:cs="Wingdings"/>
+    </w:rPr>
+  </w:style>
+  <w:style w:type="character" w:styleId="ListLabel123">
+    <w:name w:val="ListLabel 123"/>
+    <w:qFormat/>
+    <w:rPr>
+      <w:rFonts w:ascii="Arial" w:hAnsi="Arial" w:cs="Symbol"/>
+      <w:b/>
+    </w:rPr>
+  </w:style>
+  <w:style w:type="character" w:styleId="ListLabel124">
+    <w:name w:val="ListLabel 124"/>
+    <w:qFormat/>
+    <w:rPr>
+      <w:rFonts w:cs="Courier New"/>
+    </w:rPr>
+  </w:style>
+  <w:style w:type="character" w:styleId="ListLabel125">
+    <w:name w:val="ListLabel 125"/>
+    <w:qFormat/>
+    <w:rPr>
+      <w:rFonts w:cs="Wingdings"/>
+    </w:rPr>
+  </w:style>
+  <w:style w:type="character" w:styleId="ListLabel126">
+    <w:name w:val="ListLabel 126"/>
+    <w:qFormat/>
+    <w:rPr>
+      <w:rFonts w:cs="Symbol"/>
+    </w:rPr>
+  </w:style>
+  <w:style w:type="character" w:styleId="ListLabel127">
+    <w:name w:val="ListLabel 127"/>
+    <w:qFormat/>
+    <w:rPr>
+      <w:rFonts w:cs="Courier New"/>
+    </w:rPr>
+  </w:style>
+  <w:style w:type="character" w:styleId="ListLabel128">
+    <w:name w:val="ListLabel 128"/>
+    <w:qFormat/>
+    <w:rPr>
+      <w:rFonts w:cs="Wingdings"/>
+    </w:rPr>
+  </w:style>
+  <w:style w:type="character" w:styleId="ListLabel129">
+    <w:name w:val="ListLabel 129"/>
+    <w:qFormat/>
+    <w:rPr>
+      <w:rFonts w:cs="Symbol"/>
+    </w:rPr>
+  </w:style>
+  <w:style w:type="character" w:styleId="ListLabel130">
+    <w:name w:val="ListLabel 130"/>
+    <w:qFormat/>
+    <w:rPr>
+      <w:rFonts w:cs="Courier New"/>
+    </w:rPr>
+  </w:style>
+  <w:style w:type="character" w:styleId="ListLabel131">
+    <w:name w:val="ListLabel 131"/>
+    <w:qFormat/>
+    <w:rPr>
+      <w:rFonts w:cs="Wingdings"/>
+    </w:rPr>
+  </w:style>
+  <w:style w:type="character" w:styleId="ListLabel132">
+    <w:name w:val="ListLabel 132"/>
+    <w:qFormat/>
+    <w:rPr>
+      <w:rFonts w:ascii="Arial" w:hAnsi="Arial" w:cs="Symbol"/>
+      <w:b/>
+    </w:rPr>
+  </w:style>
+  <w:style w:type="character" w:styleId="ListLabel133">
+    <w:name w:val="ListLabel 133"/>
+    <w:qFormat/>
+    <w:rPr>
+      <w:rFonts w:cs="Courier New"/>
+    </w:rPr>
+  </w:style>
+  <w:style w:type="character" w:styleId="ListLabel134">
+    <w:name w:val="ListLabel 134"/>
+    <w:qFormat/>
+    <w:rPr>
+      <w:rFonts w:cs="Wingdings"/>
+    </w:rPr>
+  </w:style>
+  <w:style w:type="character" w:styleId="ListLabel135">
+    <w:name w:val="ListLabel 135"/>
+    <w:qFormat/>
+    <w:rPr>
+      <w:rFonts w:cs="Symbol"/>
+    </w:rPr>
+  </w:style>
+  <w:style w:type="character" w:styleId="ListLabel136">
+    <w:name w:val="ListLabel 136"/>
+    <w:qFormat/>
+    <w:rPr>
+      <w:rFonts w:cs="Courier New"/>
+    </w:rPr>
+  </w:style>
+  <w:style w:type="character" w:styleId="ListLabel137">
+    <w:name w:val="ListLabel 137"/>
+    <w:qFormat/>
+    <w:rPr>
+      <w:rFonts w:cs="Wingdings"/>
+    </w:rPr>
+  </w:style>
+  <w:style w:type="character" w:styleId="ListLabel138">
+    <w:name w:val="ListLabel 138"/>
+    <w:qFormat/>
+    <w:rPr>
+      <w:rFonts w:cs="Symbol"/>
+    </w:rPr>
+  </w:style>
+  <w:style w:type="character" w:styleId="ListLabel139">
+    <w:name w:val="ListLabel 139"/>
+    <w:qFormat/>
+    <w:rPr>
+      <w:rFonts w:cs="Courier New"/>
+    </w:rPr>
+  </w:style>
+  <w:style w:type="character" w:styleId="ListLabel140">
+    <w:name w:val="ListLabel 140"/>
+    <w:qFormat/>
+    <w:rPr>
+      <w:rFonts w:cs="Wingdings"/>
+    </w:rPr>
+  </w:style>
+  <w:style w:type="character" w:styleId="ListLabel141">
+    <w:name w:val="ListLabel 141"/>
+    <w:qFormat/>
+    <w:rPr>
+      <w:rFonts w:ascii="Arial" w:hAnsi="Arial" w:cs="Symbol"/>
+      <w:b/>
+    </w:rPr>
+  </w:style>
+  <w:style w:type="character" w:styleId="ListLabel142">
+    <w:name w:val="ListLabel 142"/>
+    <w:qFormat/>
+    <w:rPr>
+      <w:rFonts w:cs="Courier New"/>
+    </w:rPr>
+  </w:style>
+  <w:style w:type="character" w:styleId="ListLabel143">
+    <w:name w:val="ListLabel 143"/>
+    <w:qFormat/>
+    <w:rPr>
+      <w:rFonts w:cs="Wingdings"/>
+    </w:rPr>
+  </w:style>
+  <w:style w:type="character" w:styleId="ListLabel144">
+    <w:name w:val="ListLabel 144"/>
+    <w:qFormat/>
+    <w:rPr>
+      <w:rFonts w:cs="Symbol"/>
+    </w:rPr>
+  </w:style>
+  <w:style w:type="character" w:styleId="ListLabel145">
+    <w:name w:val="ListLabel 145"/>
+    <w:qFormat/>
+    <w:rPr>
+      <w:rFonts w:cs="Courier New"/>
+    </w:rPr>
+  </w:style>
+  <w:style w:type="character" w:styleId="ListLabel146">
+    <w:name w:val="ListLabel 146"/>
+    <w:qFormat/>
+    <w:rPr>
+      <w:rFonts w:cs="Wingdings"/>
+    </w:rPr>
+  </w:style>
+  <w:style w:type="character" w:styleId="ListLabel147">
+    <w:name w:val="ListLabel 147"/>
+    <w:qFormat/>
+    <w:rPr>
+      <w:rFonts w:cs="Symbol"/>
+    </w:rPr>
+  </w:style>
+  <w:style w:type="character" w:styleId="ListLabel148">
+    <w:name w:val="ListLabel 148"/>
+    <w:qFormat/>
+    <w:rPr>
+      <w:rFonts w:cs="Courier New"/>
+    </w:rPr>
+  </w:style>
+  <w:style w:type="character" w:styleId="ListLabel149">
+    <w:name w:val="ListLabel 149"/>
+    <w:qFormat/>
+    <w:rPr>
+      <w:rFonts w:cs="Wingdings"/>
+    </w:rPr>
+  </w:style>
   <w:style w:type="paragraph" w:styleId="Ttulo">
     <w:name w:val="Título"/>
     <w:basedOn w:val="Normal"/>
@@ -17621,6 +18050,28 @@
     <w:qFormat/>
     <w:pPr/>
     <w:rPr/>
+  </w:style>
+  <w:style w:type="paragraph" w:styleId="Contedodatabela">
+    <w:name w:val="Conteúdo da tabela"/>
+    <w:basedOn w:val="Normal"/>
+    <w:qFormat/>
+    <w:pPr>
+      <w:suppressLineNumbers/>
+    </w:pPr>
+    <w:rPr/>
+  </w:style>
+  <w:style w:type="paragraph" w:styleId="Ttulodetabela">
+    <w:name w:val="Título de tabela"/>
+    <w:basedOn w:val="Contedodatabela"/>
+    <w:qFormat/>
+    <w:pPr>
+      <w:suppressLineNumbers/>
+      <w:jc w:val="center"/>
+    </w:pPr>
+    <w:rPr>
+      <w:b/>
+      <w:bCs/>
+    </w:rPr>
   </w:style>
   <w:style w:type="numbering" w:styleId="NoList" w:default="1">
     <w:name w:val="No List"/>

</xml_diff>